<commit_message>
Update Project Writeup and make changes to project to hopefully show Elevator Pitch png
</commit_message>
<xml_diff>
--- a/Documents/Iteration 0/CS6920 Project Writeup v3.docx
+++ b/Documents/Iteration 0/CS6920 Project Writeup v3.docx
@@ -1,6 +1,6 @@
 
 <file path=word/document.xml><?xml version="1.0" encoding="utf-8"?>
-<w:document xmlns:wpc="http://schemas.microsoft.com/office/word/2010/wordprocessingCanvas" xmlns:cx="http://schemas.microsoft.com/office/drawing/2014/chartex" xmlns:cx1="http://schemas.microsoft.com/office/drawing/2015/9/8/chartex" xmlns:cx2="http://schemas.microsoft.com/office/drawing/2015/10/21/chartex" xmlns:cx3="http://schemas.microsoft.com/office/drawing/2016/5/9/chartex" xmlns:cx4="http://schemas.microsoft.com/office/drawing/2016/5/10/chartex" xmlns:cx5="http://schemas.microsoft.com/office/drawing/2016/5/11/chartex" xmlns:cx6="http://schemas.microsoft.com/office/drawing/2016/5/12/chartex" xmlns:cx7="http://schemas.microsoft.com/office/drawing/2016/5/13/chartex" xmlns:cx8="http://schemas.microsoft.com/office/drawing/2016/5/14/chartex" xmlns:mc="http://schemas.openxmlformats.org/markup-compatibility/2006" xmlns:aink="http://schemas.microsoft.com/office/drawing/2016/ink" xmlns:am3d="http://schemas.microsoft.com/office/drawing/2017/model3d" xmlns:o="urn:schemas-microsoft-com:office:office" xmlns:oel="http://schemas.microsoft.com/office/2019/extlst" xmlns:r="http://schemas.openxmlformats.org/officeDocument/2006/relationships" xmlns:m="http://schemas.openxmlformats.org/officeDocument/2006/math" xmlns:v="urn:schemas-microsoft-com:vml" xmlns:wp14="http://schemas.microsoft.com/office/word/2010/wordprocessingDrawing" xmlns:wp="http://schemas.openxmlformats.org/drawingml/2006/wordprocessingDrawing" xmlns:w10="urn:schemas-microsoft-com:office:word" xmlns:w="http://schemas.openxmlformats.org/wordprocessingml/2006/main" xmlns:w14="http://schemas.microsoft.com/office/word/2010/wordml" xmlns:w15="http://schemas.microsoft.com/office/word/2012/wordml" xmlns:w16cex="http://schemas.microsoft.com/office/word/2018/wordml/cex" xmlns:w16cid="http://schemas.microsoft.com/office/word/2016/wordml/cid" xmlns:w16="http://schemas.microsoft.com/office/word/2018/wordml" xmlns:w16sdtdh="http://schemas.microsoft.com/office/word/2020/wordml/sdtdatahash" xmlns:w16se="http://schemas.microsoft.com/office/word/2015/wordml/symex" xmlns:wpg="http://schemas.microsoft.com/office/word/2010/wordprocessingGroup" xmlns:wpi="http://schemas.microsoft.com/office/word/2010/wordprocessingInk" xmlns:wne="http://schemas.microsoft.com/office/word/2006/wordml" xmlns:wps="http://schemas.microsoft.com/office/word/2010/wordprocessingShape" mc:Ignorable="w14 w15 w16se w16cid w16 w16cex w16sdtdh wp14">
+<w:document xmlns:wpc="http://schemas.microsoft.com/office/word/2010/wordprocessingCanvas" xmlns:cx="http://schemas.microsoft.com/office/drawing/2014/chartex" xmlns:cx1="http://schemas.microsoft.com/office/drawing/2015/9/8/chartex" xmlns:cx2="http://schemas.microsoft.com/office/drawing/2015/10/21/chartex" xmlns:cx3="http://schemas.microsoft.com/office/drawing/2016/5/9/chartex" xmlns:cx4="http://schemas.microsoft.com/office/drawing/2016/5/10/chartex" xmlns:cx5="http://schemas.microsoft.com/office/drawing/2016/5/11/chartex" xmlns:cx6="http://schemas.microsoft.com/office/drawing/2016/5/12/chartex" xmlns:cx7="http://schemas.microsoft.com/office/drawing/2016/5/13/chartex" xmlns:cx8="http://schemas.microsoft.com/office/drawing/2016/5/14/chartex" xmlns:mc="http://schemas.openxmlformats.org/markup-compatibility/2006" xmlns:aink="http://schemas.microsoft.com/office/drawing/2016/ink" xmlns:am3d="http://schemas.microsoft.com/office/drawing/2017/model3d" xmlns:o="urn:schemas-microsoft-com:office:office" xmlns:oel="http://schemas.microsoft.com/office/2019/extlst" xmlns:r="http://schemas.openxmlformats.org/officeDocument/2006/relationships" xmlns:m="http://schemas.openxmlformats.org/officeDocument/2006/math" xmlns:v="urn:schemas-microsoft-com:vml" xmlns:wp14="http://schemas.microsoft.com/office/word/2010/wordprocessingDrawing" xmlns:wp="http://schemas.openxmlformats.org/drawingml/2006/wordprocessingDrawing" xmlns:w10="urn:schemas-microsoft-com:office:word" xmlns:w="http://schemas.openxmlformats.org/wordprocessingml/2006/main" xmlns:w14="http://schemas.microsoft.com/office/word/2010/wordml" xmlns:w15="http://schemas.microsoft.com/office/word/2012/wordml" xmlns:w16cex="http://schemas.microsoft.com/office/word/2018/wordml/cex" xmlns:w16cid="http://schemas.microsoft.com/office/word/2016/wordml/cid" xmlns:w16="http://schemas.microsoft.com/office/word/2018/wordml" xmlns:w16du="http://schemas.microsoft.com/office/word/2023/wordml/word16du" xmlns:w16sdtdh="http://schemas.microsoft.com/office/word/2020/wordml/sdtdatahash" xmlns:w16se="http://schemas.microsoft.com/office/word/2015/wordml/symex" xmlns:wpg="http://schemas.microsoft.com/office/word/2010/wordprocessingGroup" xmlns:wpi="http://schemas.microsoft.com/office/word/2010/wordprocessingInk" xmlns:wne="http://schemas.microsoft.com/office/word/2006/wordml" xmlns:wps="http://schemas.microsoft.com/office/word/2010/wordprocessingShape" mc:Ignorable="w14 w15 w16se w16cid w16 w16cex w16sdtdh w16du wp14">
   <w:body>
     <w:p>
       <w:pPr>
@@ -8,22 +8,18 @@
         <w:autoSpaceDN w:val="0"/>
         <w:adjustRightInd w:val="0"/>
         <w:rPr>
-          <w:rFonts w:ascii="AppleSystemUIFont" w:hAnsi="AppleSystemUIFont" w:cs="AppleSystemUIFont"/>
-          <w:b/>
-          <w:bCs/>
-          <w:kern w:val="0"/>
-          <w:sz w:val="26"/>
-          <w:szCs w:val="26"/>
-        </w:rPr>
-      </w:pPr>
-      <w:r>
-        <w:rPr>
-          <w:rFonts w:ascii="AppleSystemUIFont" w:hAnsi="AppleSystemUIFont" w:cs="AppleSystemUIFont"/>
-          <w:b/>
-          <w:bCs/>
-          <w:kern w:val="0"/>
-          <w:sz w:val="26"/>
-          <w:szCs w:val="26"/>
+          <w:rFonts w:cstheme="minorHAnsi"/>
+          <w:b/>
+          <w:bCs/>
+          <w:kern w:val="0"/>
+        </w:rPr>
+      </w:pPr>
+      <w:r>
+        <w:rPr>
+          <w:rFonts w:cstheme="minorHAnsi"/>
+          <w:b/>
+          <w:bCs/>
+          <w:kern w:val="0"/>
         </w:rPr>
         <w:t>Project Overview</w:t>
       </w:r>
@@ -34,31 +30,25 @@
         <w:autoSpaceDN w:val="0"/>
         <w:adjustRightInd w:val="0"/>
         <w:rPr>
-          <w:rFonts w:ascii="AppleSystemUIFont" w:hAnsi="AppleSystemUIFont" w:cs="AppleSystemUIFont"/>
-          <w:kern w:val="0"/>
-          <w:sz w:val="26"/>
-          <w:szCs w:val="26"/>
-        </w:rPr>
-      </w:pPr>
-    </w:p>
-    <w:p>
-      <w:pPr>
-        <w:autoSpaceDE w:val="0"/>
-        <w:autoSpaceDN w:val="0"/>
-        <w:adjustRightInd w:val="0"/>
-        <w:rPr>
-          <w:rFonts w:ascii="AppleSystemUIFont" w:hAnsi="AppleSystemUIFont" w:cs="AppleSystemUIFont"/>
-          <w:kern w:val="0"/>
-          <w:sz w:val="26"/>
-          <w:szCs w:val="26"/>
-        </w:rPr>
-      </w:pPr>
-      <w:r>
-        <w:rPr>
-          <w:rFonts w:ascii="AppleSystemUIFont" w:hAnsi="AppleSystemUIFont" w:cs="AppleSystemUIFont"/>
-          <w:kern w:val="0"/>
-          <w:sz w:val="26"/>
-          <w:szCs w:val="26"/>
+          <w:rFonts w:cstheme="minorHAnsi"/>
+          <w:kern w:val="0"/>
+        </w:rPr>
+      </w:pPr>
+    </w:p>
+    <w:p>
+      <w:pPr>
+        <w:autoSpaceDE w:val="0"/>
+        <w:autoSpaceDN w:val="0"/>
+        <w:adjustRightInd w:val="0"/>
+        <w:rPr>
+          <w:rFonts w:cstheme="minorHAnsi"/>
+          <w:kern w:val="0"/>
+        </w:rPr>
+      </w:pPr>
+      <w:r>
+        <w:rPr>
+          <w:rFonts w:cstheme="minorHAnsi"/>
+          <w:kern w:val="0"/>
         </w:rPr>
         <w:t>Based on the challenges described by the principle, teachers, and IT staff with students who are distracted by social media, along with the potential for students to use AI to do their classwork, we propose developing a specialized web browser to be installed in all student computer labs, the library workstations, and computer classrooms.  This browser would allow for teachers to place restrictions on which websites a student is prevented from visiting.  The browser will also provide students with a list of bookmarks to sanctioned academic materials.  Lastly, deny lists and bookmarks will be centrally managed, allowing teachers to publish updates from any instance of this browser, without the need to burden their limited IT staff.</w:t>
       </w:r>
@@ -69,31 +59,25 @@
         <w:autoSpaceDN w:val="0"/>
         <w:adjustRightInd w:val="0"/>
         <w:rPr>
-          <w:rFonts w:ascii="AppleSystemUIFont" w:hAnsi="AppleSystemUIFont" w:cs="AppleSystemUIFont"/>
-          <w:kern w:val="0"/>
-          <w:sz w:val="26"/>
-          <w:szCs w:val="26"/>
-        </w:rPr>
-      </w:pPr>
-    </w:p>
-    <w:p>
-      <w:pPr>
-        <w:autoSpaceDE w:val="0"/>
-        <w:autoSpaceDN w:val="0"/>
-        <w:adjustRightInd w:val="0"/>
-        <w:rPr>
-          <w:rFonts w:ascii="AppleSystemUIFont" w:hAnsi="AppleSystemUIFont" w:cs="AppleSystemUIFont"/>
-          <w:kern w:val="0"/>
-          <w:sz w:val="26"/>
-          <w:szCs w:val="26"/>
-        </w:rPr>
-      </w:pPr>
-      <w:r>
-        <w:rPr>
-          <w:rFonts w:ascii="AppleSystemUIFont" w:hAnsi="AppleSystemUIFont" w:cs="AppleSystemUIFont"/>
-          <w:kern w:val="0"/>
-          <w:sz w:val="26"/>
-          <w:szCs w:val="26"/>
+          <w:rFonts w:cstheme="minorHAnsi"/>
+          <w:kern w:val="0"/>
+        </w:rPr>
+      </w:pPr>
+    </w:p>
+    <w:p>
+      <w:pPr>
+        <w:autoSpaceDE w:val="0"/>
+        <w:autoSpaceDN w:val="0"/>
+        <w:adjustRightInd w:val="0"/>
+        <w:rPr>
+          <w:rFonts w:cstheme="minorHAnsi"/>
+          <w:kern w:val="0"/>
+        </w:rPr>
+      </w:pPr>
+      <w:r>
+        <w:rPr>
+          <w:rFonts w:cstheme="minorHAnsi"/>
+          <w:kern w:val="0"/>
         </w:rPr>
         <w:t>We envision this project to be delivered in three phases, taking roughly two weeks each.  Phase one will include the development of basic browsing functions and scaffolding needed to support future phases.  Phase two will include the ability to block specified websites and for teachers to be able to maintain the block list.  Phase three will include the ability for teachers to publish bookmarks to sanctioned academic resources.</w:t>
       </w:r>
@@ -104,46 +88,40 @@
         <w:autoSpaceDN w:val="0"/>
         <w:adjustRightInd w:val="0"/>
         <w:rPr>
-          <w:rFonts w:ascii="AppleSystemUIFont" w:hAnsi="AppleSystemUIFont" w:cs="AppleSystemUIFont"/>
-          <w:kern w:val="0"/>
-          <w:sz w:val="26"/>
-          <w:szCs w:val="26"/>
-        </w:rPr>
-      </w:pPr>
-    </w:p>
-    <w:p>
-      <w:pPr>
-        <w:autoSpaceDE w:val="0"/>
-        <w:autoSpaceDN w:val="0"/>
-        <w:adjustRightInd w:val="0"/>
-        <w:rPr>
-          <w:rFonts w:ascii="AppleSystemUIFont" w:hAnsi="AppleSystemUIFont" w:cs="AppleSystemUIFont"/>
-          <w:kern w:val="0"/>
-          <w:sz w:val="26"/>
-          <w:szCs w:val="26"/>
-        </w:rPr>
-      </w:pPr>
-    </w:p>
-    <w:p>
-      <w:pPr>
-        <w:autoSpaceDE w:val="0"/>
-        <w:autoSpaceDN w:val="0"/>
-        <w:adjustRightInd w:val="0"/>
-        <w:rPr>
-          <w:rFonts w:ascii="AppleSystemUIFont" w:hAnsi="AppleSystemUIFont" w:cs="AppleSystemUIFont"/>
-          <w:kern w:val="0"/>
-          <w:sz w:val="26"/>
-          <w:szCs w:val="26"/>
-          <w:highlight w:val="yellow"/>
-        </w:rPr>
-      </w:pPr>
-      <w:r>
-        <w:rPr>
-          <w:rFonts w:ascii="AppleSystemUIFont" w:hAnsi="AppleSystemUIFont" w:cs="AppleSystemUIFont"/>
-          <w:kern w:val="0"/>
-          <w:sz w:val="26"/>
-          <w:szCs w:val="26"/>
-          <w:highlight w:val="yellow"/>
+          <w:rFonts w:cstheme="minorHAnsi"/>
+          <w:kern w:val="0"/>
+        </w:rPr>
+      </w:pPr>
+    </w:p>
+    <w:p>
+      <w:pPr>
+        <w:autoSpaceDE w:val="0"/>
+        <w:autoSpaceDN w:val="0"/>
+        <w:adjustRightInd w:val="0"/>
+        <w:rPr>
+          <w:rFonts w:cstheme="minorHAnsi"/>
+          <w:kern w:val="0"/>
+        </w:rPr>
+      </w:pPr>
+    </w:p>
+    <w:p>
+      <w:pPr>
+        <w:autoSpaceDE w:val="0"/>
+        <w:autoSpaceDN w:val="0"/>
+        <w:adjustRightInd w:val="0"/>
+        <w:rPr>
+          <w:rFonts w:cstheme="minorHAnsi"/>
+          <w:b/>
+          <w:bCs/>
+          <w:kern w:val="0"/>
+        </w:rPr>
+      </w:pPr>
+      <w:r>
+        <w:rPr>
+          <w:rFonts w:cstheme="minorHAnsi"/>
+          <w:b/>
+          <w:bCs/>
+          <w:kern w:val="0"/>
         </w:rPr>
         <w:t>Vision Statement</w:t>
       </w:r>
@@ -154,71 +132,140 @@
         <w:autoSpaceDN w:val="0"/>
         <w:adjustRightInd w:val="0"/>
         <w:rPr>
-          <w:rFonts w:ascii="AppleSystemUIFont" w:hAnsi="AppleSystemUIFont" w:cs="AppleSystemUIFont"/>
-          <w:kern w:val="0"/>
-          <w:sz w:val="26"/>
-          <w:szCs w:val="26"/>
-        </w:rPr>
-      </w:pPr>
-      <w:r>
-        <w:rPr>
-          <w:rFonts w:ascii="AppleSystemUIFont" w:hAnsi="AppleSystemUIFont" w:cs="AppleSystemUIFont"/>
-          <w:kern w:val="0"/>
-          <w:sz w:val="26"/>
-          <w:szCs w:val="26"/>
-          <w:highlight w:val="yellow"/>
-        </w:rPr>
-        <w:t>Elevator Pitch (link)</w:t>
-      </w:r>
-    </w:p>
-    <w:p>
-      <w:pPr>
-        <w:autoSpaceDE w:val="0"/>
-        <w:autoSpaceDN w:val="0"/>
-        <w:adjustRightInd w:val="0"/>
-        <w:rPr>
-          <w:rFonts w:ascii="AppleSystemUIFont" w:hAnsi="AppleSystemUIFont" w:cs="AppleSystemUIFont"/>
-          <w:kern w:val="0"/>
-          <w:sz w:val="26"/>
-          <w:szCs w:val="26"/>
-        </w:rPr>
-      </w:pPr>
-    </w:p>
-    <w:p>
-      <w:pPr>
-        <w:autoSpaceDE w:val="0"/>
-        <w:autoSpaceDN w:val="0"/>
-        <w:adjustRightInd w:val="0"/>
-        <w:rPr>
-          <w:rFonts w:ascii="AppleSystemUIFont" w:hAnsi="AppleSystemUIFont" w:cs="AppleSystemUIFont"/>
-          <w:kern w:val="0"/>
-          <w:sz w:val="26"/>
-          <w:szCs w:val="26"/>
-        </w:rPr>
-      </w:pPr>
-    </w:p>
-    <w:p>
-      <w:pPr>
-        <w:autoSpaceDE w:val="0"/>
-        <w:autoSpaceDN w:val="0"/>
-        <w:adjustRightInd w:val="0"/>
-        <w:rPr>
-          <w:rFonts w:ascii="AppleSystemUIFont" w:hAnsi="AppleSystemUIFont" w:cs="AppleSystemUIFont"/>
-          <w:b/>
-          <w:bCs/>
-          <w:kern w:val="0"/>
-          <w:sz w:val="26"/>
-          <w:szCs w:val="26"/>
-        </w:rPr>
-      </w:pPr>
-      <w:r>
-        <w:rPr>
-          <w:rFonts w:ascii="AppleSystemUIFont" w:hAnsi="AppleSystemUIFont" w:cs="AppleSystemUIFont"/>
-          <w:b/>
-          <w:bCs/>
-          <w:kern w:val="0"/>
-          <w:sz w:val="26"/>
-          <w:szCs w:val="26"/>
+          <w:rFonts w:cstheme="minorHAnsi"/>
+          <w:b/>
+          <w:bCs/>
+          <w:kern w:val="0"/>
+        </w:rPr>
+      </w:pPr>
+      <w:r>
+        <w:rPr>
+          <w:rFonts w:cstheme="minorHAnsi"/>
+          <w:color w:val="000000"/>
+        </w:rPr>
+        <w:t>Empowering educators with a secure and controlled web browsing environment for effective classroom management.</w:t>
+      </w:r>
+    </w:p>
+    <w:p>
+      <w:pPr>
+        <w:autoSpaceDE w:val="0"/>
+        <w:autoSpaceDN w:val="0"/>
+        <w:adjustRightInd w:val="0"/>
+        <w:rPr>
+          <w:rFonts w:cstheme="minorHAnsi"/>
+          <w:kern w:val="0"/>
+        </w:rPr>
+      </w:pPr>
+    </w:p>
+    <w:p>
+      <w:pPr>
+        <w:autoSpaceDE w:val="0"/>
+        <w:autoSpaceDN w:val="0"/>
+        <w:adjustRightInd w:val="0"/>
+        <w:rPr>
+          <w:rFonts w:cstheme="minorHAnsi"/>
+          <w:kern w:val="0"/>
+        </w:rPr>
+      </w:pPr>
+    </w:p>
+    <w:p>
+      <w:pPr>
+        <w:autoSpaceDE w:val="0"/>
+        <w:autoSpaceDN w:val="0"/>
+        <w:adjustRightInd w:val="0"/>
+        <w:rPr>
+          <w:rFonts w:cstheme="minorHAnsi"/>
+          <w:b/>
+          <w:bCs/>
+          <w:kern w:val="0"/>
+        </w:rPr>
+      </w:pPr>
+      <w:r>
+        <w:rPr>
+          <w:rFonts w:cstheme="minorHAnsi"/>
+          <w:b/>
+          <w:bCs/>
+          <w:kern w:val="0"/>
+        </w:rPr>
+        <w:t>Elevator Pitch</w:t>
+      </w:r>
+    </w:p>
+    <w:p>
+      <w:pPr>
+        <w:autoSpaceDE w:val="0"/>
+        <w:autoSpaceDN w:val="0"/>
+        <w:adjustRightInd w:val="0"/>
+        <w:rPr>
+          <w:rFonts w:cstheme="minorHAnsi"/>
+          <w:kern w:val="0"/>
+        </w:rPr>
+      </w:pPr>
+      <w:r>
+        <w:rPr>
+          <w:rFonts w:cstheme="minorHAnsi"/>
+          <w:kern w:val="0"/>
+        </w:rPr>
+        <w:t>See file “CS6920 Elevator Pitch and Ad.png” in the same directory as this document.</w:t>
+      </w:r>
+    </w:p>
+    <w:p>
+      <w:pPr>
+        <w:autoSpaceDE w:val="0"/>
+        <w:autoSpaceDN w:val="0"/>
+        <w:adjustRightInd w:val="0"/>
+        <w:rPr>
+          <w:rFonts w:cstheme="minorHAnsi"/>
+          <w:kern w:val="0"/>
+        </w:rPr>
+      </w:pPr>
+      <w:r>
+        <w:rPr>
+          <w:rFonts w:cstheme="minorHAnsi"/>
+          <w:kern w:val="0"/>
+        </w:rPr>
+        <w:t>That includes a text description and image that would be used for a print advertisement.</w:t>
+      </w:r>
+    </w:p>
+    <w:p>
+      <w:pPr>
+        <w:autoSpaceDE w:val="0"/>
+        <w:autoSpaceDN w:val="0"/>
+        <w:adjustRightInd w:val="0"/>
+        <w:rPr>
+          <w:rFonts w:cstheme="minorHAnsi"/>
+          <w:kern w:val="0"/>
+        </w:rPr>
+      </w:pPr>
+    </w:p>
+    <w:p>
+      <w:pPr>
+        <w:autoSpaceDE w:val="0"/>
+        <w:autoSpaceDN w:val="0"/>
+        <w:adjustRightInd w:val="0"/>
+        <w:rPr>
+          <w:rFonts w:cstheme="minorHAnsi"/>
+          <w:kern w:val="0"/>
+        </w:rPr>
+      </w:pPr>
+    </w:p>
+    <w:p>
+      <w:pPr>
+        <w:autoSpaceDE w:val="0"/>
+        <w:autoSpaceDN w:val="0"/>
+        <w:adjustRightInd w:val="0"/>
+        <w:rPr>
+          <w:rFonts w:cstheme="minorHAnsi"/>
+          <w:b/>
+          <w:bCs/>
+          <w:kern w:val="0"/>
+        </w:rPr>
+      </w:pPr>
+      <w:r>
+        <w:rPr>
+          <w:rFonts w:cstheme="minorHAnsi"/>
+          <w:b/>
+          <w:bCs/>
+          <w:kern w:val="0"/>
         </w:rPr>
         <w:t>Business Problem</w:t>
       </w:r>
@@ -229,85 +276,67 @@
         <w:autoSpaceDN w:val="0"/>
         <w:adjustRightInd w:val="0"/>
         <w:rPr>
-          <w:rFonts w:ascii="AppleSystemUIFont" w:hAnsi="AppleSystemUIFont" w:cs="AppleSystemUIFont"/>
-          <w:kern w:val="0"/>
-          <w:sz w:val="26"/>
-          <w:szCs w:val="26"/>
-        </w:rPr>
-      </w:pPr>
-    </w:p>
-    <w:p>
-      <w:pPr>
-        <w:autoSpaceDE w:val="0"/>
-        <w:autoSpaceDN w:val="0"/>
-        <w:adjustRightInd w:val="0"/>
-        <w:rPr>
-          <w:rFonts w:ascii="AppleSystemUIFont" w:hAnsi="AppleSystemUIFont" w:cs="AppleSystemUIFont"/>
-          <w:kern w:val="0"/>
-          <w:sz w:val="26"/>
-          <w:szCs w:val="26"/>
-        </w:rPr>
-      </w:pPr>
-      <w:r>
-        <w:rPr>
-          <w:rFonts w:ascii="AppleSystemUIFont" w:hAnsi="AppleSystemUIFont" w:cs="AppleSystemUIFont"/>
-          <w:kern w:val="0"/>
-          <w:sz w:val="26"/>
-          <w:szCs w:val="26"/>
+          <w:rFonts w:cstheme="minorHAnsi"/>
+          <w:kern w:val="0"/>
+        </w:rPr>
+      </w:pPr>
+    </w:p>
+    <w:p>
+      <w:pPr>
+        <w:autoSpaceDE w:val="0"/>
+        <w:autoSpaceDN w:val="0"/>
+        <w:adjustRightInd w:val="0"/>
+        <w:rPr>
+          <w:rFonts w:cstheme="minorHAnsi"/>
+          <w:kern w:val="0"/>
+        </w:rPr>
+      </w:pPr>
+      <w:r>
+        <w:rPr>
+          <w:rFonts w:cstheme="minorHAnsi"/>
+          <w:kern w:val="0"/>
         </w:rPr>
         <w:t>We need to provide our K12 students with computers and the ability to access academic resources on the web.  The challenge is that our students often get distracted surfing social media</w:t>
       </w:r>
       <w:r>
         <w:rPr>
-          <w:rFonts w:ascii="AppleSystemUIFont" w:hAnsi="AppleSystemUIFont" w:cs="AppleSystemUIFont"/>
-          <w:kern w:val="0"/>
-          <w:sz w:val="26"/>
-          <w:szCs w:val="26"/>
+          <w:rFonts w:cstheme="minorHAnsi"/>
+          <w:kern w:val="0"/>
         </w:rPr>
         <w:t>, playing web games</w:t>
       </w:r>
       <w:r>
         <w:rPr>
-          <w:rFonts w:ascii="AppleSystemUIFont" w:hAnsi="AppleSystemUIFont" w:cs="AppleSystemUIFont"/>
-          <w:kern w:val="0"/>
-          <w:sz w:val="26"/>
-          <w:szCs w:val="26"/>
+          <w:rFonts w:cstheme="minorHAnsi"/>
+          <w:kern w:val="0"/>
         </w:rPr>
         <w:t xml:space="preserve"> and the web in general, rather than focusing on the academic resources they should be using to complete their schoolwork.  They also may use various unauthorized resources to look up answers to test questions or AI to </w:t>
       </w:r>
       <w:r>
         <w:rPr>
-          <w:rFonts w:ascii="AppleSystemUIFont" w:hAnsi="AppleSystemUIFont" w:cs="AppleSystemUIFont"/>
-          <w:kern w:val="0"/>
-          <w:sz w:val="26"/>
-          <w:szCs w:val="26"/>
+          <w:rFonts w:cstheme="minorHAnsi"/>
+          <w:kern w:val="0"/>
         </w:rPr>
         <w:t>do</w:t>
       </w:r>
       <w:r>
         <w:rPr>
-          <w:rFonts w:ascii="AppleSystemUIFont" w:hAnsi="AppleSystemUIFont" w:cs="AppleSystemUIFont"/>
-          <w:kern w:val="0"/>
-          <w:sz w:val="26"/>
-          <w:szCs w:val="26"/>
+          <w:rFonts w:cstheme="minorHAnsi"/>
+          <w:kern w:val="0"/>
         </w:rPr>
         <w:t xml:space="preserve"> their </w:t>
       </w:r>
       <w:r>
         <w:rPr>
-          <w:rFonts w:ascii="AppleSystemUIFont" w:hAnsi="AppleSystemUIFont" w:cs="AppleSystemUIFont"/>
-          <w:kern w:val="0"/>
-          <w:sz w:val="26"/>
-          <w:szCs w:val="26"/>
+          <w:rFonts w:cstheme="minorHAnsi"/>
+          <w:kern w:val="0"/>
         </w:rPr>
         <w:t>assignments</w:t>
       </w:r>
       <w:r>
         <w:rPr>
-          <w:rFonts w:ascii="AppleSystemUIFont" w:hAnsi="AppleSystemUIFont" w:cs="AppleSystemUIFont"/>
-          <w:kern w:val="0"/>
-          <w:sz w:val="26"/>
-          <w:szCs w:val="26"/>
+          <w:rFonts w:cstheme="minorHAnsi"/>
+          <w:kern w:val="0"/>
         </w:rPr>
         <w:t>.  We would therefore like to replace the browser with one that allows for more control over what sites students are allowed to visit.</w:t>
       </w:r>
@@ -318,59 +347,49 @@
         <w:autoSpaceDN w:val="0"/>
         <w:adjustRightInd w:val="0"/>
         <w:rPr>
-          <w:rFonts w:ascii="AppleSystemUIFont" w:hAnsi="AppleSystemUIFont" w:cs="AppleSystemUIFont"/>
-          <w:kern w:val="0"/>
-          <w:sz w:val="26"/>
-          <w:szCs w:val="26"/>
-        </w:rPr>
-      </w:pPr>
-    </w:p>
-    <w:p>
-      <w:pPr>
-        <w:autoSpaceDE w:val="0"/>
-        <w:autoSpaceDN w:val="0"/>
-        <w:adjustRightInd w:val="0"/>
-        <w:rPr>
-          <w:rFonts w:ascii="AppleSystemUIFont" w:hAnsi="AppleSystemUIFont" w:cs="AppleSystemUIFont"/>
-          <w:kern w:val="0"/>
-          <w:sz w:val="26"/>
-          <w:szCs w:val="26"/>
-        </w:rPr>
-      </w:pPr>
-    </w:p>
-    <w:p>
-      <w:pPr>
-        <w:autoSpaceDE w:val="0"/>
-        <w:autoSpaceDN w:val="0"/>
-        <w:adjustRightInd w:val="0"/>
-        <w:rPr>
-          <w:rFonts w:ascii="AppleSystemUIFont" w:hAnsi="AppleSystemUIFont" w:cs="AppleSystemUIFont"/>
-          <w:b/>
-          <w:bCs/>
-          <w:kern w:val="0"/>
-          <w:sz w:val="26"/>
-          <w:szCs w:val="26"/>
-        </w:rPr>
-      </w:pPr>
-      <w:r>
-        <w:rPr>
-          <w:rFonts w:ascii="AppleSystemUIFont" w:hAnsi="AppleSystemUIFont" w:cs="AppleSystemUIFont"/>
-          <w:b/>
-          <w:bCs/>
-          <w:kern w:val="0"/>
-          <w:sz w:val="26"/>
-          <w:szCs w:val="26"/>
+          <w:rFonts w:cstheme="minorHAnsi"/>
+          <w:kern w:val="0"/>
+        </w:rPr>
+      </w:pPr>
+    </w:p>
+    <w:p>
+      <w:pPr>
+        <w:autoSpaceDE w:val="0"/>
+        <w:autoSpaceDN w:val="0"/>
+        <w:adjustRightInd w:val="0"/>
+        <w:rPr>
+          <w:rFonts w:cstheme="minorHAnsi"/>
+          <w:kern w:val="0"/>
+        </w:rPr>
+      </w:pPr>
+    </w:p>
+    <w:p>
+      <w:pPr>
+        <w:autoSpaceDE w:val="0"/>
+        <w:autoSpaceDN w:val="0"/>
+        <w:adjustRightInd w:val="0"/>
+        <w:rPr>
+          <w:rFonts w:cstheme="minorHAnsi"/>
+          <w:b/>
+          <w:bCs/>
+          <w:kern w:val="0"/>
+        </w:rPr>
+      </w:pPr>
+      <w:r>
+        <w:rPr>
+          <w:rFonts w:cstheme="minorHAnsi"/>
+          <w:b/>
+          <w:bCs/>
+          <w:kern w:val="0"/>
         </w:rPr>
         <w:t>Identified Features</w:t>
       </w:r>
       <w:r>
         <w:rPr>
-          <w:rFonts w:ascii="AppleSystemUIFont" w:hAnsi="AppleSystemUIFont" w:cs="AppleSystemUIFont"/>
-          <w:b/>
-          <w:bCs/>
-          <w:kern w:val="0"/>
-          <w:sz w:val="26"/>
-          <w:szCs w:val="26"/>
+          <w:rFonts w:cstheme="minorHAnsi"/>
+          <w:b/>
+          <w:bCs/>
+          <w:kern w:val="0"/>
         </w:rPr>
         <w:t xml:space="preserve"> for Project</w:t>
       </w:r>
@@ -381,10 +400,8 @@
         <w:autoSpaceDN w:val="0"/>
         <w:adjustRightInd w:val="0"/>
         <w:rPr>
-          <w:rFonts w:ascii="AppleSystemUIFont" w:hAnsi="AppleSystemUIFont" w:cs="AppleSystemUIFont"/>
-          <w:kern w:val="0"/>
-          <w:sz w:val="26"/>
-          <w:szCs w:val="26"/>
+          <w:rFonts w:cstheme="minorHAnsi"/>
+          <w:kern w:val="0"/>
         </w:rPr>
       </w:pPr>
     </w:p>
@@ -399,18 +416,14 @@
         <w:autoSpaceDN w:val="0"/>
         <w:adjustRightInd w:val="0"/>
         <w:rPr>
-          <w:rFonts w:ascii="AppleSystemUIFont" w:hAnsi="AppleSystemUIFont" w:cs="AppleSystemUIFont"/>
-          <w:kern w:val="0"/>
-          <w:sz w:val="26"/>
-          <w:szCs w:val="26"/>
-        </w:rPr>
-      </w:pPr>
-      <w:r>
-        <w:rPr>
-          <w:rFonts w:ascii="AppleSystemUIFont" w:hAnsi="AppleSystemUIFont" w:cs="AppleSystemUIFont"/>
-          <w:kern w:val="0"/>
-          <w:sz w:val="26"/>
-          <w:szCs w:val="26"/>
+          <w:rFonts w:cstheme="minorHAnsi"/>
+          <w:kern w:val="0"/>
+        </w:rPr>
+      </w:pPr>
+      <w:r>
+        <w:rPr>
+          <w:rFonts w:cstheme="minorHAnsi"/>
+          <w:kern w:val="0"/>
         </w:rPr>
         <w:t>A working basic web browser.</w:t>
       </w:r>
@@ -426,18 +439,14 @@
         <w:autoSpaceDN w:val="0"/>
         <w:adjustRightInd w:val="0"/>
         <w:rPr>
-          <w:rFonts w:ascii="AppleSystemUIFont" w:hAnsi="AppleSystemUIFont" w:cs="AppleSystemUIFont"/>
-          <w:kern w:val="0"/>
-          <w:sz w:val="26"/>
-          <w:szCs w:val="26"/>
-        </w:rPr>
-      </w:pPr>
-      <w:r>
-        <w:rPr>
-          <w:rFonts w:ascii="AppleSystemUIFont" w:hAnsi="AppleSystemUIFont" w:cs="AppleSystemUIFont"/>
-          <w:kern w:val="0"/>
-          <w:sz w:val="26"/>
-          <w:szCs w:val="26"/>
+          <w:rFonts w:cstheme="minorHAnsi"/>
+          <w:kern w:val="0"/>
+        </w:rPr>
+      </w:pPr>
+      <w:r>
+        <w:rPr>
+          <w:rFonts w:cstheme="minorHAnsi"/>
+          <w:kern w:val="0"/>
         </w:rPr>
         <w:t>Ability to limit what websites students can visit.</w:t>
       </w:r>
@@ -453,18 +462,14 @@
         <w:autoSpaceDN w:val="0"/>
         <w:adjustRightInd w:val="0"/>
         <w:rPr>
-          <w:rFonts w:ascii="AppleSystemUIFont" w:hAnsi="AppleSystemUIFont" w:cs="AppleSystemUIFont"/>
-          <w:kern w:val="0"/>
-          <w:sz w:val="26"/>
-          <w:szCs w:val="26"/>
-        </w:rPr>
-      </w:pPr>
-      <w:r>
-        <w:rPr>
-          <w:rFonts w:ascii="AppleSystemUIFont" w:hAnsi="AppleSystemUIFont" w:cs="AppleSystemUIFont"/>
-          <w:kern w:val="0"/>
-          <w:sz w:val="26"/>
-          <w:szCs w:val="26"/>
+          <w:rFonts w:cstheme="minorHAnsi"/>
+          <w:kern w:val="0"/>
+        </w:rPr>
+      </w:pPr>
+      <w:r>
+        <w:rPr>
+          <w:rFonts w:cstheme="minorHAnsi"/>
+          <w:kern w:val="0"/>
         </w:rPr>
         <w:t>Ability to provide bookmarks to sanctioned educational websites.</w:t>
       </w:r>
@@ -480,19 +485,16 @@
         <w:autoSpaceDN w:val="0"/>
         <w:adjustRightInd w:val="0"/>
         <w:rPr>
-          <w:rFonts w:ascii="AppleSystemUIFont" w:hAnsi="AppleSystemUIFont" w:cs="AppleSystemUIFont"/>
-          <w:kern w:val="0"/>
-          <w:sz w:val="26"/>
-          <w:szCs w:val="26"/>
-        </w:rPr>
-      </w:pPr>
-      <w:r>
-        <w:rPr>
-          <w:rFonts w:ascii="AppleSystemUIFont" w:hAnsi="AppleSystemUIFont" w:cs="AppleSystemUIFont"/>
-          <w:kern w:val="0"/>
-          <w:sz w:val="26"/>
-          <w:szCs w:val="26"/>
-        </w:rPr>
+          <w:rFonts w:cstheme="minorHAnsi"/>
+          <w:kern w:val="0"/>
+        </w:rPr>
+      </w:pPr>
+      <w:r>
+        <w:rPr>
+          <w:rFonts w:cstheme="minorHAnsi"/>
+          <w:kern w:val="0"/>
+        </w:rPr>
+        <w:lastRenderedPageBreak/>
         <w:t>Ability to central manage configuration</w:t>
       </w:r>
     </w:p>
@@ -502,48 +504,40 @@
         <w:autoSpaceDN w:val="0"/>
         <w:adjustRightInd w:val="0"/>
         <w:rPr>
-          <w:rFonts w:ascii="AppleSystemUIFont" w:hAnsi="AppleSystemUIFont" w:cs="AppleSystemUIFont"/>
-          <w:kern w:val="0"/>
-          <w:sz w:val="26"/>
-          <w:szCs w:val="26"/>
-        </w:rPr>
-      </w:pPr>
-    </w:p>
-    <w:p>
-      <w:pPr>
-        <w:autoSpaceDE w:val="0"/>
-        <w:autoSpaceDN w:val="0"/>
-        <w:adjustRightInd w:val="0"/>
-        <w:rPr>
-          <w:rFonts w:ascii="AppleSystemUIFont" w:hAnsi="AppleSystemUIFont" w:cs="AppleSystemUIFont"/>
-          <w:kern w:val="0"/>
-          <w:sz w:val="26"/>
-          <w:szCs w:val="26"/>
-        </w:rPr>
-      </w:pPr>
-    </w:p>
-    <w:p>
-      <w:pPr>
-        <w:autoSpaceDE w:val="0"/>
-        <w:autoSpaceDN w:val="0"/>
-        <w:adjustRightInd w:val="0"/>
-        <w:rPr>
-          <w:rFonts w:ascii="AppleSystemUIFont" w:hAnsi="AppleSystemUIFont" w:cs="AppleSystemUIFont"/>
-          <w:b/>
-          <w:bCs/>
-          <w:kern w:val="0"/>
-          <w:sz w:val="26"/>
-          <w:szCs w:val="26"/>
-        </w:rPr>
-      </w:pPr>
-      <w:r>
-        <w:rPr>
-          <w:rFonts w:ascii="AppleSystemUIFont" w:hAnsi="AppleSystemUIFont" w:cs="AppleSystemUIFont"/>
-          <w:b/>
-          <w:bCs/>
-          <w:kern w:val="0"/>
-          <w:sz w:val="26"/>
-          <w:szCs w:val="26"/>
+          <w:rFonts w:cstheme="minorHAnsi"/>
+          <w:kern w:val="0"/>
+        </w:rPr>
+      </w:pPr>
+    </w:p>
+    <w:p>
+      <w:pPr>
+        <w:autoSpaceDE w:val="0"/>
+        <w:autoSpaceDN w:val="0"/>
+        <w:adjustRightInd w:val="0"/>
+        <w:rPr>
+          <w:rFonts w:cstheme="minorHAnsi"/>
+          <w:kern w:val="0"/>
+        </w:rPr>
+      </w:pPr>
+    </w:p>
+    <w:p>
+      <w:pPr>
+        <w:autoSpaceDE w:val="0"/>
+        <w:autoSpaceDN w:val="0"/>
+        <w:adjustRightInd w:val="0"/>
+        <w:rPr>
+          <w:rFonts w:cstheme="minorHAnsi"/>
+          <w:b/>
+          <w:bCs/>
+          <w:kern w:val="0"/>
+        </w:rPr>
+      </w:pPr>
+      <w:r>
+        <w:rPr>
+          <w:rFonts w:cstheme="minorHAnsi"/>
+          <w:b/>
+          <w:bCs/>
+          <w:kern w:val="0"/>
         </w:rPr>
         <w:t>Feature 1 User Stories – A working web browser</w:t>
       </w:r>
@@ -559,56 +553,28 @@
         <w:autoSpaceDN w:val="0"/>
         <w:adjustRightInd w:val="0"/>
         <w:rPr>
-          <w:rFonts w:ascii="AppleSystemUIFont" w:hAnsi="AppleSystemUIFont" w:cs="AppleSystemUIFont"/>
-          <w:kern w:val="0"/>
-          <w:sz w:val="26"/>
-          <w:szCs w:val="26"/>
-        </w:rPr>
-      </w:pPr>
-      <w:r>
-        <w:rPr>
-          <w:rFonts w:ascii="AppleSystemUIFont" w:hAnsi="AppleSystemUIFont" w:cs="AppleSystemUIFont"/>
-          <w:kern w:val="0"/>
-          <w:sz w:val="26"/>
-          <w:szCs w:val="26"/>
-        </w:rPr>
-        <w:t xml:space="preserve">As the principal of this K12 school, I am facing declining scores on standard benchmark tests which endangers our federal funding.  I need a solution to </w:t>
-      </w:r>
-      <w:proofErr w:type="gramStart"/>
-      <w:r>
-        <w:rPr>
-          <w:rFonts w:ascii="AppleSystemUIFont" w:hAnsi="AppleSystemUIFont" w:cs="AppleSystemUIFont"/>
-          <w:kern w:val="0"/>
-          <w:sz w:val="26"/>
-          <w:szCs w:val="26"/>
-        </w:rPr>
-        <w:t>all of</w:t>
-      </w:r>
-      <w:proofErr w:type="gramEnd"/>
-      <w:r>
-        <w:rPr>
-          <w:rFonts w:ascii="AppleSystemUIFont" w:hAnsi="AppleSystemUIFont" w:cs="AppleSystemUIFont"/>
-          <w:kern w:val="0"/>
-          <w:sz w:val="26"/>
-          <w:szCs w:val="26"/>
-        </w:rPr>
-        <w:t xml:space="preserve"> these online distractions </w:t>
-      </w:r>
-      <w:r>
-        <w:rPr>
-          <w:rFonts w:ascii="AppleSystemUIFont" w:hAnsi="AppleSystemUIFont" w:cs="AppleSystemUIFont"/>
-          <w:kern w:val="0"/>
-          <w:sz w:val="26"/>
-          <w:szCs w:val="26"/>
+          <w:rFonts w:cstheme="minorHAnsi"/>
+          <w:kern w:val="0"/>
+        </w:rPr>
+      </w:pPr>
+      <w:r>
+        <w:rPr>
+          <w:rFonts w:cstheme="minorHAnsi"/>
+          <w:kern w:val="0"/>
+        </w:rPr>
+        <w:t xml:space="preserve">As the principal of this K12 school, I am facing declining scores on standard benchmark tests which endangers our federal funding.  I need a solution to all of these online distractions </w:t>
+      </w:r>
+      <w:r>
+        <w:rPr>
+          <w:rFonts w:cstheme="minorHAnsi"/>
+          <w:kern w:val="0"/>
         </w:rPr>
         <w:t xml:space="preserve">so </w:t>
       </w:r>
       <w:r>
         <w:rPr>
-          <w:rFonts w:ascii="AppleSystemUIFont" w:hAnsi="AppleSystemUIFont" w:cs="AppleSystemUIFont"/>
-          <w:kern w:val="0"/>
-          <w:sz w:val="26"/>
-          <w:szCs w:val="26"/>
+          <w:rFonts w:cstheme="minorHAnsi"/>
+          <w:kern w:val="0"/>
         </w:rPr>
         <w:t>that we can get things back on track.</w:t>
       </w:r>
@@ -624,18 +590,14 @@
         <w:autoSpaceDN w:val="0"/>
         <w:adjustRightInd w:val="0"/>
         <w:rPr>
-          <w:rFonts w:ascii="AppleSystemUIFont" w:hAnsi="AppleSystemUIFont" w:cs="AppleSystemUIFont"/>
-          <w:kern w:val="0"/>
-          <w:sz w:val="26"/>
-          <w:szCs w:val="26"/>
-        </w:rPr>
-      </w:pPr>
-      <w:r>
-        <w:rPr>
-          <w:rFonts w:ascii="AppleSystemUIFont" w:hAnsi="AppleSystemUIFont" w:cs="AppleSystemUIFont"/>
-          <w:kern w:val="0"/>
-          <w:sz w:val="26"/>
-          <w:szCs w:val="26"/>
+          <w:rFonts w:cstheme="minorHAnsi"/>
+          <w:kern w:val="0"/>
+        </w:rPr>
+      </w:pPr>
+      <w:r>
+        <w:rPr>
+          <w:rFonts w:cstheme="minorHAnsi"/>
+          <w:kern w:val="0"/>
         </w:rPr>
         <w:t>As a teacher I need students to be able to do online tests and view academic web resources.</w:t>
       </w:r>
@@ -651,18 +613,14 @@
         <w:autoSpaceDN w:val="0"/>
         <w:adjustRightInd w:val="0"/>
         <w:rPr>
-          <w:rFonts w:ascii="AppleSystemUIFont" w:hAnsi="AppleSystemUIFont" w:cs="AppleSystemUIFont"/>
-          <w:kern w:val="0"/>
-          <w:sz w:val="26"/>
-          <w:szCs w:val="26"/>
-        </w:rPr>
-      </w:pPr>
-      <w:r>
-        <w:rPr>
-          <w:rFonts w:ascii="AppleSystemUIFont" w:hAnsi="AppleSystemUIFont" w:cs="AppleSystemUIFont"/>
-          <w:kern w:val="0"/>
-          <w:sz w:val="26"/>
-          <w:szCs w:val="26"/>
+          <w:rFonts w:cstheme="minorHAnsi"/>
+          <w:kern w:val="0"/>
+        </w:rPr>
+      </w:pPr>
+      <w:r>
+        <w:rPr>
+          <w:rFonts w:cstheme="minorHAnsi"/>
+          <w:kern w:val="0"/>
         </w:rPr>
         <w:t>What features do you need this browser to support?  For instance, does it need a URL bar and forward and back buttons.</w:t>
       </w:r>
@@ -678,18 +636,14 @@
         <w:autoSpaceDN w:val="0"/>
         <w:adjustRightInd w:val="0"/>
         <w:rPr>
-          <w:rFonts w:ascii="AppleSystemUIFont" w:hAnsi="AppleSystemUIFont" w:cs="AppleSystemUIFont"/>
-          <w:kern w:val="0"/>
-          <w:sz w:val="26"/>
-          <w:szCs w:val="26"/>
-        </w:rPr>
-      </w:pPr>
-      <w:r>
-        <w:rPr>
-          <w:rFonts w:ascii="AppleSystemUIFont" w:hAnsi="AppleSystemUIFont" w:cs="AppleSystemUIFont"/>
-          <w:kern w:val="0"/>
-          <w:sz w:val="26"/>
-          <w:szCs w:val="26"/>
+          <w:rFonts w:cstheme="minorHAnsi"/>
+          <w:kern w:val="0"/>
+        </w:rPr>
+      </w:pPr>
+      <w:r>
+        <w:rPr>
+          <w:rFonts w:cstheme="minorHAnsi"/>
+          <w:kern w:val="0"/>
         </w:rPr>
         <w:t>Yes, and a reload button.</w:t>
       </w:r>
@@ -705,18 +659,14 @@
         <w:autoSpaceDN w:val="0"/>
         <w:adjustRightInd w:val="0"/>
         <w:rPr>
-          <w:rFonts w:ascii="AppleSystemUIFont" w:hAnsi="AppleSystemUIFont" w:cs="AppleSystemUIFont"/>
-          <w:kern w:val="0"/>
-          <w:sz w:val="26"/>
-          <w:szCs w:val="26"/>
-        </w:rPr>
-      </w:pPr>
-      <w:r>
-        <w:rPr>
-          <w:rFonts w:ascii="AppleSystemUIFont" w:hAnsi="AppleSystemUIFont" w:cs="AppleSystemUIFont"/>
-          <w:kern w:val="0"/>
-          <w:sz w:val="26"/>
-          <w:szCs w:val="26"/>
+          <w:rFonts w:cstheme="minorHAnsi"/>
+          <w:kern w:val="0"/>
+        </w:rPr>
+      </w:pPr>
+      <w:r>
+        <w:rPr>
+          <w:rFonts w:cstheme="minorHAnsi"/>
+          <w:kern w:val="0"/>
         </w:rPr>
         <w:t>Are there any additional features or controls that you think students will need?</w:t>
       </w:r>
@@ -732,18 +682,14 @@
         <w:autoSpaceDN w:val="0"/>
         <w:adjustRightInd w:val="0"/>
         <w:rPr>
-          <w:rFonts w:ascii="AppleSystemUIFont" w:hAnsi="AppleSystemUIFont" w:cs="AppleSystemUIFont"/>
-          <w:kern w:val="0"/>
-          <w:sz w:val="26"/>
-          <w:szCs w:val="26"/>
-        </w:rPr>
-      </w:pPr>
-      <w:r>
-        <w:rPr>
-          <w:rFonts w:ascii="AppleSystemUIFont" w:hAnsi="AppleSystemUIFont" w:cs="AppleSystemUIFont"/>
-          <w:kern w:val="0"/>
-          <w:sz w:val="26"/>
-          <w:szCs w:val="26"/>
+          <w:rFonts w:cstheme="minorHAnsi"/>
+          <w:kern w:val="0"/>
+        </w:rPr>
+      </w:pPr>
+      <w:r>
+        <w:rPr>
+          <w:rFonts w:cstheme="minorHAnsi"/>
+          <w:kern w:val="0"/>
         </w:rPr>
         <w:t>I need them to be able to open multiple websites at once.</w:t>
       </w:r>
@@ -759,29 +705,16 @@
         <w:autoSpaceDN w:val="0"/>
         <w:adjustRightInd w:val="0"/>
         <w:rPr>
-          <w:rFonts w:ascii="AppleSystemUIFont" w:hAnsi="AppleSystemUIFont" w:cs="AppleSystemUIFont"/>
-          <w:kern w:val="0"/>
-          <w:sz w:val="26"/>
-          <w:szCs w:val="26"/>
-        </w:rPr>
-      </w:pPr>
-      <w:r>
-        <w:rPr>
-          <w:rFonts w:ascii="AppleSystemUIFont" w:hAnsi="AppleSystemUIFont" w:cs="AppleSystemUIFont"/>
-          <w:kern w:val="0"/>
-          <w:sz w:val="26"/>
-          <w:szCs w:val="26"/>
-        </w:rPr>
-        <w:t xml:space="preserve">So, would a tabbed browser </w:t>
-      </w:r>
-      <w:r>
-        <w:rPr>
-          <w:rFonts w:ascii="AppleSystemUIFont" w:hAnsi="AppleSystemUIFont" w:cs="AppleSystemUIFont"/>
-          <w:kern w:val="0"/>
-          <w:sz w:val="26"/>
-          <w:szCs w:val="26"/>
-        </w:rPr>
-        <w:t>be what you are looking for?</w:t>
+          <w:rFonts w:cstheme="minorHAnsi"/>
+          <w:kern w:val="0"/>
+        </w:rPr>
+      </w:pPr>
+      <w:r>
+        <w:rPr>
+          <w:rFonts w:cstheme="minorHAnsi"/>
+          <w:kern w:val="0"/>
+        </w:rPr>
+        <w:t>So, would a tabbed browser be what you are looking for?</w:t>
       </w:r>
     </w:p>
     <w:p>
@@ -795,18 +728,14 @@
         <w:autoSpaceDN w:val="0"/>
         <w:adjustRightInd w:val="0"/>
         <w:rPr>
-          <w:rFonts w:ascii="AppleSystemUIFont" w:hAnsi="AppleSystemUIFont" w:cs="AppleSystemUIFont"/>
-          <w:kern w:val="0"/>
-          <w:sz w:val="26"/>
-          <w:szCs w:val="26"/>
-        </w:rPr>
-      </w:pPr>
-      <w:r>
-        <w:rPr>
-          <w:rFonts w:ascii="AppleSystemUIFont" w:hAnsi="AppleSystemUIFont" w:cs="AppleSystemUIFont"/>
-          <w:kern w:val="0"/>
-          <w:sz w:val="26"/>
-          <w:szCs w:val="26"/>
+          <w:rFonts w:cstheme="minorHAnsi"/>
+          <w:kern w:val="0"/>
+        </w:rPr>
+      </w:pPr>
+      <w:r>
+        <w:rPr>
+          <w:rFonts w:cstheme="minorHAnsi"/>
+          <w:kern w:val="0"/>
         </w:rPr>
         <w:t>Yes.</w:t>
       </w:r>
@@ -817,35 +746,29 @@
         <w:autoSpaceDN w:val="0"/>
         <w:adjustRightInd w:val="0"/>
         <w:rPr>
-          <w:rFonts w:ascii="AppleSystemUIFont" w:hAnsi="AppleSystemUIFont" w:cs="AppleSystemUIFont"/>
-          <w:kern w:val="0"/>
-          <w:sz w:val="26"/>
-          <w:szCs w:val="26"/>
-        </w:rPr>
-      </w:pPr>
-    </w:p>
-    <w:p>
-      <w:pPr>
-        <w:autoSpaceDE w:val="0"/>
-        <w:autoSpaceDN w:val="0"/>
-        <w:adjustRightInd w:val="0"/>
-        <w:rPr>
-          <w:rFonts w:ascii="AppleSystemUIFont" w:hAnsi="AppleSystemUIFont" w:cs="AppleSystemUIFont"/>
-          <w:b/>
-          <w:bCs/>
-          <w:kern w:val="0"/>
-          <w:sz w:val="26"/>
-          <w:szCs w:val="26"/>
-        </w:rPr>
-      </w:pPr>
-      <w:r>
-        <w:rPr>
-          <w:rFonts w:ascii="AppleSystemUIFont" w:hAnsi="AppleSystemUIFont" w:cs="AppleSystemUIFont"/>
-          <w:b/>
-          <w:bCs/>
-          <w:kern w:val="0"/>
-          <w:sz w:val="26"/>
-          <w:szCs w:val="26"/>
+          <w:rFonts w:cstheme="minorHAnsi"/>
+          <w:kern w:val="0"/>
+        </w:rPr>
+      </w:pPr>
+    </w:p>
+    <w:p>
+      <w:pPr>
+        <w:autoSpaceDE w:val="0"/>
+        <w:autoSpaceDN w:val="0"/>
+        <w:adjustRightInd w:val="0"/>
+        <w:rPr>
+          <w:rFonts w:cstheme="minorHAnsi"/>
+          <w:b/>
+          <w:bCs/>
+          <w:kern w:val="0"/>
+        </w:rPr>
+      </w:pPr>
+      <w:r>
+        <w:rPr>
+          <w:rFonts w:cstheme="minorHAnsi"/>
+          <w:b/>
+          <w:bCs/>
+          <w:kern w:val="0"/>
         </w:rPr>
         <w:t>Feature 2 User Stories – Deny access to inappropriate Websites</w:t>
       </w:r>
@@ -861,65 +784,16 @@
         <w:autoSpaceDN w:val="0"/>
         <w:adjustRightInd w:val="0"/>
         <w:rPr>
-          <w:rFonts w:ascii="AppleSystemUIFont" w:hAnsi="AppleSystemUIFont" w:cs="AppleSystemUIFont"/>
-          <w:kern w:val="0"/>
-          <w:sz w:val="26"/>
-          <w:szCs w:val="26"/>
-        </w:rPr>
-      </w:pPr>
-      <w:r>
-        <w:rPr>
-          <w:rFonts w:ascii="AppleSystemUIFont" w:hAnsi="AppleSystemUIFont" w:cs="AppleSystemUIFont"/>
-          <w:kern w:val="0"/>
-          <w:sz w:val="26"/>
-          <w:szCs w:val="26"/>
-        </w:rPr>
-        <w:t xml:space="preserve">As </w:t>
-      </w:r>
-      <w:r>
-        <w:rPr>
-          <w:rFonts w:ascii="AppleSystemUIFont" w:hAnsi="AppleSystemUIFont" w:cs="AppleSystemUIFont"/>
-          <w:kern w:val="0"/>
-          <w:sz w:val="26"/>
-          <w:szCs w:val="26"/>
-        </w:rPr>
-        <w:t>a teacher</w:t>
-      </w:r>
-      <w:r>
-        <w:rPr>
-          <w:rFonts w:ascii="AppleSystemUIFont" w:hAnsi="AppleSystemUIFont" w:cs="AppleSystemUIFont"/>
-          <w:kern w:val="0"/>
-          <w:sz w:val="26"/>
-          <w:szCs w:val="26"/>
-        </w:rPr>
-        <w:t xml:space="preserve">, I want to limit a student’s </w:t>
-      </w:r>
-      <w:r>
-        <w:rPr>
-          <w:rFonts w:ascii="AppleSystemUIFont" w:hAnsi="AppleSystemUIFont" w:cs="AppleSystemUIFont"/>
-          <w:kern w:val="0"/>
-          <w:sz w:val="26"/>
-          <w:szCs w:val="26"/>
-        </w:rPr>
-        <w:t>access to certain distracting websites</w:t>
-      </w:r>
-      <w:r>
-        <w:rPr>
-          <w:rFonts w:ascii="AppleSystemUIFont" w:hAnsi="AppleSystemUIFont" w:cs="AppleSystemUIFont"/>
-          <w:kern w:val="0"/>
-          <w:sz w:val="26"/>
-          <w:szCs w:val="26"/>
-        </w:rPr>
-        <w:t>,</w:t>
-      </w:r>
-      <w:r>
-        <w:rPr>
-          <w:rFonts w:ascii="AppleSystemUIFont" w:hAnsi="AppleSystemUIFont" w:cs="AppleSystemUIFont"/>
-          <w:kern w:val="0"/>
-          <w:sz w:val="26"/>
-          <w:szCs w:val="26"/>
-        </w:rPr>
-        <w:t xml:space="preserve"> so they stay on task.</w:t>
+          <w:rFonts w:cstheme="minorHAnsi"/>
+          <w:kern w:val="0"/>
+        </w:rPr>
+      </w:pPr>
+      <w:r>
+        <w:rPr>
+          <w:rFonts w:cstheme="minorHAnsi"/>
+          <w:kern w:val="0"/>
+        </w:rPr>
+        <w:t>As a teacher, I want to limit a student’s access to certain distracting websites, so they stay on task.</w:t>
       </w:r>
     </w:p>
     <w:p>
@@ -933,18 +807,14 @@
         <w:autoSpaceDN w:val="0"/>
         <w:adjustRightInd w:val="0"/>
         <w:rPr>
-          <w:rFonts w:ascii="AppleSystemUIFont" w:hAnsi="AppleSystemUIFont" w:cs="AppleSystemUIFont"/>
-          <w:kern w:val="0"/>
-          <w:sz w:val="26"/>
-          <w:szCs w:val="26"/>
-        </w:rPr>
-      </w:pPr>
-      <w:r>
-        <w:rPr>
-          <w:rFonts w:ascii="AppleSystemUIFont" w:hAnsi="AppleSystemUIFont" w:cs="AppleSystemUIFont"/>
-          <w:kern w:val="0"/>
-          <w:sz w:val="26"/>
-          <w:szCs w:val="26"/>
+          <w:rFonts w:cstheme="minorHAnsi"/>
+          <w:kern w:val="0"/>
+        </w:rPr>
+      </w:pPr>
+      <w:r>
+        <w:rPr>
+          <w:rFonts w:cstheme="minorHAnsi"/>
+          <w:kern w:val="0"/>
         </w:rPr>
         <w:t>Do you want us to block all websites except those that are allowed, or to allow all sites except those that are blocked?</w:t>
       </w:r>
@@ -960,40 +830,16 @@
         <w:autoSpaceDN w:val="0"/>
         <w:adjustRightInd w:val="0"/>
         <w:rPr>
-          <w:rFonts w:ascii="AppleSystemUIFont" w:hAnsi="AppleSystemUIFont" w:cs="AppleSystemUIFont"/>
-          <w:kern w:val="0"/>
-          <w:sz w:val="26"/>
-          <w:szCs w:val="26"/>
-        </w:rPr>
-      </w:pPr>
-      <w:r>
-        <w:rPr>
-          <w:rFonts w:ascii="AppleSystemUIFont" w:hAnsi="AppleSystemUIFont" w:cs="AppleSystemUIFont"/>
-          <w:kern w:val="0"/>
-          <w:sz w:val="26"/>
-          <w:szCs w:val="26"/>
-        </w:rPr>
-        <w:t xml:space="preserve">I just want to block students from going to sites, such as Facebook, Instagram, Twitter, </w:t>
-      </w:r>
-      <w:proofErr w:type="spellStart"/>
-      <w:r>
-        <w:rPr>
-          <w:rFonts w:ascii="AppleSystemUIFont" w:hAnsi="AppleSystemUIFont" w:cs="AppleSystemUIFont"/>
-          <w:kern w:val="0"/>
-          <w:sz w:val="26"/>
-          <w:szCs w:val="26"/>
-        </w:rPr>
-        <w:t>Tiktok</w:t>
-      </w:r>
-      <w:proofErr w:type="spellEnd"/>
-      <w:r>
-        <w:rPr>
-          <w:rFonts w:ascii="AppleSystemUIFont" w:hAnsi="AppleSystemUIFont" w:cs="AppleSystemUIFont"/>
-          <w:kern w:val="0"/>
-          <w:sz w:val="26"/>
-          <w:szCs w:val="26"/>
-        </w:rPr>
-        <w:t>, etc.</w:t>
+          <w:rFonts w:cstheme="minorHAnsi"/>
+          <w:kern w:val="0"/>
+        </w:rPr>
+      </w:pPr>
+      <w:r>
+        <w:rPr>
+          <w:rFonts w:cstheme="minorHAnsi"/>
+          <w:kern w:val="0"/>
+        </w:rPr>
+        <w:t>I just want to block students from going to sites, such as Facebook, Instagram, Twitter, Tiktok, etc.</w:t>
       </w:r>
     </w:p>
     <w:p>
@@ -1007,18 +853,14 @@
         <w:autoSpaceDN w:val="0"/>
         <w:adjustRightInd w:val="0"/>
         <w:rPr>
-          <w:rFonts w:ascii="AppleSystemUIFont" w:hAnsi="AppleSystemUIFont" w:cs="AppleSystemUIFont"/>
-          <w:kern w:val="0"/>
-          <w:sz w:val="26"/>
-          <w:szCs w:val="26"/>
-        </w:rPr>
-      </w:pPr>
-      <w:r>
-        <w:rPr>
-          <w:rFonts w:ascii="AppleSystemUIFont" w:hAnsi="AppleSystemUIFont" w:cs="AppleSystemUIFont"/>
-          <w:kern w:val="0"/>
-          <w:sz w:val="26"/>
-          <w:szCs w:val="26"/>
+          <w:rFonts w:cstheme="minorHAnsi"/>
+          <w:kern w:val="0"/>
+        </w:rPr>
+      </w:pPr>
+      <w:r>
+        <w:rPr>
+          <w:rFonts w:cstheme="minorHAnsi"/>
+          <w:kern w:val="0"/>
         </w:rPr>
         <w:t>As a teacher, I want to prevent students from utilizing AI websites to cheat.</w:t>
       </w:r>
@@ -1034,18 +876,14 @@
         <w:autoSpaceDN w:val="0"/>
         <w:adjustRightInd w:val="0"/>
         <w:rPr>
-          <w:rFonts w:ascii="AppleSystemUIFont" w:hAnsi="AppleSystemUIFont" w:cs="AppleSystemUIFont"/>
-          <w:kern w:val="0"/>
-          <w:sz w:val="26"/>
-          <w:szCs w:val="26"/>
-        </w:rPr>
-      </w:pPr>
-      <w:r>
-        <w:rPr>
-          <w:rFonts w:ascii="AppleSystemUIFont" w:hAnsi="AppleSystemUIFont" w:cs="AppleSystemUIFont"/>
-          <w:kern w:val="0"/>
-          <w:sz w:val="26"/>
-          <w:szCs w:val="26"/>
+          <w:rFonts w:cstheme="minorHAnsi"/>
+          <w:kern w:val="0"/>
+        </w:rPr>
+      </w:pPr>
+      <w:r>
+        <w:rPr>
+          <w:rFonts w:cstheme="minorHAnsi"/>
+          <w:kern w:val="0"/>
         </w:rPr>
         <w:t>What additional sites would need to be blocked?</w:t>
       </w:r>
@@ -1061,18 +899,14 @@
         <w:autoSpaceDN w:val="0"/>
         <w:adjustRightInd w:val="0"/>
         <w:rPr>
-          <w:rFonts w:ascii="AppleSystemUIFont" w:hAnsi="AppleSystemUIFont" w:cs="AppleSystemUIFont"/>
-          <w:kern w:val="0"/>
-          <w:sz w:val="26"/>
-          <w:szCs w:val="26"/>
-        </w:rPr>
-      </w:pPr>
-      <w:r>
-        <w:rPr>
-          <w:rFonts w:ascii="AppleSystemUIFont" w:hAnsi="AppleSystemUIFont" w:cs="AppleSystemUIFont"/>
-          <w:kern w:val="0"/>
-          <w:sz w:val="26"/>
-          <w:szCs w:val="26"/>
+          <w:rFonts w:cstheme="minorHAnsi"/>
+          <w:kern w:val="0"/>
+        </w:rPr>
+      </w:pPr>
+      <w:r>
+        <w:rPr>
+          <w:rFonts w:cstheme="minorHAnsi"/>
+          <w:kern w:val="0"/>
         </w:rPr>
         <w:t>The big problems we see are with ChatGPT and Co-pilot, but there may be others.</w:t>
       </w:r>
@@ -1088,18 +922,14 @@
         <w:autoSpaceDN w:val="0"/>
         <w:adjustRightInd w:val="0"/>
         <w:rPr>
-          <w:rFonts w:ascii="AppleSystemUIFont" w:hAnsi="AppleSystemUIFont" w:cs="AppleSystemUIFont"/>
-          <w:kern w:val="0"/>
-          <w:sz w:val="26"/>
-          <w:szCs w:val="26"/>
-        </w:rPr>
-      </w:pPr>
-      <w:r>
-        <w:rPr>
-          <w:rFonts w:ascii="AppleSystemUIFont" w:hAnsi="AppleSystemUIFont" w:cs="AppleSystemUIFont"/>
-          <w:kern w:val="0"/>
-          <w:sz w:val="26"/>
-          <w:szCs w:val="26"/>
+          <w:rFonts w:cstheme="minorHAnsi"/>
+          <w:kern w:val="0"/>
+        </w:rPr>
+      </w:pPr>
+      <w:r>
+        <w:rPr>
+          <w:rFonts w:cstheme="minorHAnsi"/>
+          <w:kern w:val="0"/>
         </w:rPr>
         <w:t>Do you need a way to update the list of blocked sites.</w:t>
       </w:r>
@@ -1115,18 +945,14 @@
         <w:autoSpaceDN w:val="0"/>
         <w:adjustRightInd w:val="0"/>
         <w:rPr>
-          <w:rFonts w:ascii="AppleSystemUIFont" w:hAnsi="AppleSystemUIFont" w:cs="AppleSystemUIFont"/>
-          <w:kern w:val="0"/>
-          <w:sz w:val="26"/>
-          <w:szCs w:val="26"/>
-        </w:rPr>
-      </w:pPr>
-      <w:r>
-        <w:rPr>
-          <w:rFonts w:ascii="AppleSystemUIFont" w:hAnsi="AppleSystemUIFont" w:cs="AppleSystemUIFont"/>
-          <w:kern w:val="0"/>
-          <w:sz w:val="26"/>
-          <w:szCs w:val="26"/>
+          <w:rFonts w:cstheme="minorHAnsi"/>
+          <w:kern w:val="0"/>
+        </w:rPr>
+      </w:pPr>
+      <w:r>
+        <w:rPr>
+          <w:rFonts w:cstheme="minorHAnsi"/>
+          <w:kern w:val="0"/>
         </w:rPr>
         <w:t>Yes, that would be great.</w:t>
       </w:r>
@@ -1142,18 +968,14 @@
         <w:autoSpaceDN w:val="0"/>
         <w:adjustRightInd w:val="0"/>
         <w:rPr>
-          <w:rFonts w:ascii="AppleSystemUIFont" w:hAnsi="AppleSystemUIFont" w:cs="AppleSystemUIFont"/>
-          <w:kern w:val="0"/>
-          <w:sz w:val="26"/>
-          <w:szCs w:val="26"/>
-        </w:rPr>
-      </w:pPr>
-      <w:r>
-        <w:rPr>
-          <w:rFonts w:ascii="AppleSystemUIFont" w:hAnsi="AppleSystemUIFont" w:cs="AppleSystemUIFont"/>
-          <w:kern w:val="0"/>
-          <w:sz w:val="26"/>
-          <w:szCs w:val="26"/>
+          <w:rFonts w:cstheme="minorHAnsi"/>
+          <w:kern w:val="0"/>
+        </w:rPr>
+      </w:pPr>
+      <w:r>
+        <w:rPr>
+          <w:rFonts w:cstheme="minorHAnsi"/>
+          <w:kern w:val="0"/>
         </w:rPr>
         <w:t>When a student visits a blocked site, what should happen?</w:t>
       </w:r>
@@ -1169,18 +991,14 @@
         <w:autoSpaceDN w:val="0"/>
         <w:adjustRightInd w:val="0"/>
         <w:rPr>
-          <w:rFonts w:ascii="AppleSystemUIFont" w:hAnsi="AppleSystemUIFont" w:cs="AppleSystemUIFont"/>
-          <w:kern w:val="0"/>
-          <w:sz w:val="26"/>
-          <w:szCs w:val="26"/>
-        </w:rPr>
-      </w:pPr>
-      <w:r>
-        <w:rPr>
-          <w:rFonts w:ascii="AppleSystemUIFont" w:hAnsi="AppleSystemUIFont" w:cs="AppleSystemUIFont"/>
-          <w:kern w:val="0"/>
-          <w:sz w:val="26"/>
-          <w:szCs w:val="26"/>
+          <w:rFonts w:cstheme="minorHAnsi"/>
+          <w:kern w:val="0"/>
+        </w:rPr>
+      </w:pPr>
+      <w:r>
+        <w:rPr>
+          <w:rFonts w:cstheme="minorHAnsi"/>
+          <w:kern w:val="0"/>
         </w:rPr>
         <w:t>Can we send them a message and tell them to get back on task.</w:t>
       </w:r>
@@ -1191,35 +1009,29 @@
         <w:autoSpaceDN w:val="0"/>
         <w:adjustRightInd w:val="0"/>
         <w:rPr>
-          <w:rFonts w:ascii="AppleSystemUIFont" w:hAnsi="AppleSystemUIFont" w:cs="AppleSystemUIFont"/>
-          <w:kern w:val="0"/>
-          <w:sz w:val="26"/>
-          <w:szCs w:val="26"/>
-        </w:rPr>
-      </w:pPr>
-    </w:p>
-    <w:p>
-      <w:pPr>
-        <w:autoSpaceDE w:val="0"/>
-        <w:autoSpaceDN w:val="0"/>
-        <w:adjustRightInd w:val="0"/>
-        <w:rPr>
-          <w:rFonts w:ascii="AppleSystemUIFont" w:hAnsi="AppleSystemUIFont" w:cs="AppleSystemUIFont"/>
-          <w:b/>
-          <w:bCs/>
-          <w:kern w:val="0"/>
-          <w:sz w:val="26"/>
-          <w:szCs w:val="26"/>
-        </w:rPr>
-      </w:pPr>
-      <w:r>
-        <w:rPr>
-          <w:rFonts w:ascii="AppleSystemUIFont" w:hAnsi="AppleSystemUIFont" w:cs="AppleSystemUIFont"/>
-          <w:b/>
-          <w:bCs/>
-          <w:kern w:val="0"/>
-          <w:sz w:val="26"/>
-          <w:szCs w:val="26"/>
+          <w:rFonts w:cstheme="minorHAnsi"/>
+          <w:kern w:val="0"/>
+        </w:rPr>
+      </w:pPr>
+    </w:p>
+    <w:p>
+      <w:pPr>
+        <w:autoSpaceDE w:val="0"/>
+        <w:autoSpaceDN w:val="0"/>
+        <w:adjustRightInd w:val="0"/>
+        <w:rPr>
+          <w:rFonts w:cstheme="minorHAnsi"/>
+          <w:b/>
+          <w:bCs/>
+          <w:kern w:val="0"/>
+        </w:rPr>
+      </w:pPr>
+      <w:r>
+        <w:rPr>
+          <w:rFonts w:cstheme="minorHAnsi"/>
+          <w:b/>
+          <w:bCs/>
+          <w:kern w:val="0"/>
         </w:rPr>
         <w:t>Feature 3 User Stories – School provided bookmarks</w:t>
       </w:r>
@@ -1235,18 +1047,14 @@
         <w:autoSpaceDN w:val="0"/>
         <w:adjustRightInd w:val="0"/>
         <w:rPr>
-          <w:rFonts w:ascii="AppleSystemUIFont" w:hAnsi="AppleSystemUIFont" w:cs="AppleSystemUIFont"/>
-          <w:kern w:val="0"/>
-          <w:sz w:val="26"/>
-          <w:szCs w:val="26"/>
-        </w:rPr>
-      </w:pPr>
-      <w:r>
-        <w:rPr>
-          <w:rFonts w:ascii="AppleSystemUIFont" w:hAnsi="AppleSystemUIFont" w:cs="AppleSystemUIFont"/>
-          <w:kern w:val="0"/>
-          <w:sz w:val="26"/>
-          <w:szCs w:val="26"/>
+          <w:rFonts w:cstheme="minorHAnsi"/>
+          <w:kern w:val="0"/>
+        </w:rPr>
+      </w:pPr>
+      <w:r>
+        <w:rPr>
+          <w:rFonts w:cstheme="minorHAnsi"/>
+          <w:kern w:val="0"/>
         </w:rPr>
         <w:t>As a teacher, I would like to be able to provide the students with a preset list of bookmarks that point to approved academic resources.</w:t>
       </w:r>
@@ -1257,35 +1065,29 @@
         <w:autoSpaceDN w:val="0"/>
         <w:adjustRightInd w:val="0"/>
         <w:rPr>
-          <w:rFonts w:ascii="AppleSystemUIFont" w:hAnsi="AppleSystemUIFont" w:cs="AppleSystemUIFont"/>
-          <w:kern w:val="0"/>
-          <w:sz w:val="26"/>
-          <w:szCs w:val="26"/>
-        </w:rPr>
-      </w:pPr>
-    </w:p>
-    <w:p>
-      <w:pPr>
-        <w:autoSpaceDE w:val="0"/>
-        <w:autoSpaceDN w:val="0"/>
-        <w:adjustRightInd w:val="0"/>
-        <w:rPr>
-          <w:rFonts w:ascii="AppleSystemUIFont" w:hAnsi="AppleSystemUIFont" w:cs="AppleSystemUIFont"/>
-          <w:b/>
-          <w:bCs/>
-          <w:kern w:val="0"/>
-          <w:sz w:val="26"/>
-          <w:szCs w:val="26"/>
-        </w:rPr>
-      </w:pPr>
-      <w:r>
-        <w:rPr>
-          <w:rFonts w:ascii="AppleSystemUIFont" w:hAnsi="AppleSystemUIFont" w:cs="AppleSystemUIFont"/>
-          <w:b/>
-          <w:bCs/>
-          <w:kern w:val="0"/>
-          <w:sz w:val="26"/>
-          <w:szCs w:val="26"/>
+          <w:rFonts w:cstheme="minorHAnsi"/>
+          <w:kern w:val="0"/>
+        </w:rPr>
+      </w:pPr>
+    </w:p>
+    <w:p>
+      <w:pPr>
+        <w:autoSpaceDE w:val="0"/>
+        <w:autoSpaceDN w:val="0"/>
+        <w:adjustRightInd w:val="0"/>
+        <w:rPr>
+          <w:rFonts w:cstheme="minorHAnsi"/>
+          <w:b/>
+          <w:bCs/>
+          <w:kern w:val="0"/>
+        </w:rPr>
+      </w:pPr>
+      <w:r>
+        <w:rPr>
+          <w:rFonts w:cstheme="minorHAnsi"/>
+          <w:b/>
+          <w:bCs/>
+          <w:kern w:val="0"/>
         </w:rPr>
         <w:t>Feature 4 User Stories – Central management</w:t>
       </w:r>
@@ -1301,28 +1103,21 @@
         <w:autoSpaceDN w:val="0"/>
         <w:adjustRightInd w:val="0"/>
         <w:rPr>
-          <w:rFonts w:ascii="AppleSystemUIFont" w:hAnsi="AppleSystemUIFont" w:cs="AppleSystemUIFont"/>
-          <w:kern w:val="0"/>
-          <w:sz w:val="26"/>
-          <w:szCs w:val="26"/>
-        </w:rPr>
-      </w:pPr>
-      <w:r>
-        <w:rPr>
-          <w:rFonts w:ascii="AppleSystemUIFont" w:hAnsi="AppleSystemUIFont" w:cs="AppleSystemUIFont"/>
-          <w:kern w:val="0"/>
-          <w:sz w:val="26"/>
-          <w:szCs w:val="26"/>
-        </w:rPr>
-        <w:lastRenderedPageBreak/>
+          <w:rFonts w:cstheme="minorHAnsi"/>
+          <w:kern w:val="0"/>
+        </w:rPr>
+      </w:pPr>
+      <w:r>
+        <w:rPr>
+          <w:rFonts w:cstheme="minorHAnsi"/>
+          <w:kern w:val="0"/>
+        </w:rPr>
         <w:t>As IT support for the school, I would like for teachers to be able to maintain a central blocklist from any computer, so that I don’t have to spend my time updating block lists all day</w:t>
       </w:r>
       <w:r>
         <w:rPr>
-          <w:rFonts w:ascii="AppleSystemUIFont" w:hAnsi="AppleSystemUIFont" w:cs="AppleSystemUIFont"/>
-          <w:kern w:val="0"/>
-          <w:sz w:val="26"/>
-          <w:szCs w:val="26"/>
+          <w:rFonts w:cstheme="minorHAnsi"/>
+          <w:kern w:val="0"/>
         </w:rPr>
         <w:t>.</w:t>
       </w:r>
@@ -1338,18 +1133,14 @@
         <w:autoSpaceDN w:val="0"/>
         <w:adjustRightInd w:val="0"/>
         <w:rPr>
-          <w:rFonts w:ascii="AppleSystemUIFont" w:hAnsi="AppleSystemUIFont" w:cs="AppleSystemUIFont"/>
-          <w:kern w:val="0"/>
-          <w:sz w:val="26"/>
-          <w:szCs w:val="26"/>
-        </w:rPr>
-      </w:pPr>
-      <w:r>
-        <w:rPr>
-          <w:rFonts w:ascii="AppleSystemUIFont" w:hAnsi="AppleSystemUIFont" w:cs="AppleSystemUIFont"/>
-          <w:kern w:val="0"/>
-          <w:sz w:val="26"/>
-          <w:szCs w:val="26"/>
+          <w:rFonts w:cstheme="minorHAnsi"/>
+          <w:kern w:val="0"/>
+        </w:rPr>
+      </w:pPr>
+      <w:r>
+        <w:rPr>
+          <w:rFonts w:cstheme="minorHAnsi"/>
+          <w:kern w:val="0"/>
         </w:rPr>
         <w:t>As IT support for the school, I would like the same for bookmarks for the same reasons.</w:t>
       </w:r>
@@ -1357,102 +1148,169 @@
     <w:p>
       <w:pPr>
         <w:rPr>
-          <w:b/>
-          <w:bCs/>
-        </w:rPr>
-      </w:pPr>
-    </w:p>
-    <w:p>
-      <w:pPr>
-        <w:rPr>
-          <w:b/>
-          <w:bCs/>
-        </w:rPr>
-      </w:pPr>
-    </w:p>
-    <w:p>
-      <w:pPr>
-        <w:rPr>
-          <w:b/>
-          <w:bCs/>
-        </w:rPr>
-      </w:pPr>
-      <w:r>
-        <w:rPr>
-          <w:b/>
-          <w:bCs/>
-        </w:rPr>
+          <w:rFonts w:cstheme="minorHAnsi"/>
+          <w:b/>
+          <w:bCs/>
+        </w:rPr>
+      </w:pPr>
+    </w:p>
+    <w:p>
+      <w:pPr>
+        <w:rPr>
+          <w:rFonts w:cstheme="minorHAnsi"/>
+          <w:b/>
+          <w:bCs/>
+        </w:rPr>
+      </w:pPr>
+    </w:p>
+    <w:p>
+      <w:pPr>
+        <w:rPr>
+          <w:rFonts w:cstheme="minorHAnsi"/>
+          <w:b/>
+          <w:bCs/>
+        </w:rPr>
+      </w:pPr>
+      <w:r>
+        <w:rPr>
+          <w:rFonts w:cstheme="minorHAnsi"/>
+          <w:b/>
+          <w:bCs/>
+        </w:rPr>
+        <w:lastRenderedPageBreak/>
         <w:t>Goals for Iteration 1</w:t>
       </w:r>
     </w:p>
     <w:p>
       <w:pPr>
         <w:rPr>
-          <w:b/>
-          <w:bCs/>
-        </w:rPr>
-      </w:pPr>
-    </w:p>
-    <w:p>
-      <w:r>
+          <w:rFonts w:cstheme="minorHAnsi"/>
+          <w:b/>
+          <w:bCs/>
+        </w:rPr>
+      </w:pPr>
+    </w:p>
+    <w:p>
+      <w:pPr>
+        <w:rPr>
+          <w:rFonts w:cstheme="minorHAnsi"/>
+        </w:rPr>
+      </w:pPr>
+      <w:r>
+        <w:rPr>
+          <w:rFonts w:cstheme="minorHAnsi"/>
+        </w:rPr>
         <w:t xml:space="preserve">We will implement </w:t>
       </w:r>
       <w:r>
+        <w:rPr>
+          <w:rFonts w:cstheme="minorHAnsi"/>
+        </w:rPr>
         <w:t>both U</w:t>
       </w:r>
       <w:r>
+        <w:rPr>
+          <w:rFonts w:cstheme="minorHAnsi"/>
+        </w:rPr>
         <w:t>ser Stor</w:t>
       </w:r>
       <w:r>
+        <w:rPr>
+          <w:rFonts w:cstheme="minorHAnsi"/>
+        </w:rPr>
         <w:t>ies in Feature</w:t>
       </w:r>
       <w:r>
+        <w:rPr>
+          <w:rFonts w:cstheme="minorHAnsi"/>
+        </w:rPr>
         <w:t xml:space="preserve"> 1 and prep infrastructure and proofs of concept needed to support User Stories in </w:t>
       </w:r>
       <w:r>
+        <w:rPr>
+          <w:rFonts w:cstheme="minorHAnsi"/>
+        </w:rPr>
         <w:t>F</w:t>
       </w:r>
       <w:r>
+        <w:rPr>
+          <w:rFonts w:cstheme="minorHAnsi"/>
+        </w:rPr>
         <w:t>eature 4.</w:t>
       </w:r>
       <w:r>
+        <w:rPr>
+          <w:rFonts w:cstheme="minorHAnsi"/>
+        </w:rPr>
         <w:t xml:space="preserve"> The visible deliverable to the customer will be a basic working browser, but we will also establish the infrastructure for hosting a central configuration service using a REST API. This will include the hosting of the service, and a test API to prove our ability to store and retrieve data from the remote service.</w:t>
       </w:r>
     </w:p>
-    <w:p/>
-    <w:p>
-      <w:r>
-        <w:t xml:space="preserve">Work breakdown for this will be in </w:t>
-      </w:r>
-      <w:proofErr w:type="spellStart"/>
-      <w:r>
-        <w:t>github</w:t>
-      </w:r>
-      <w:proofErr w:type="spellEnd"/>
-      <w:r>
-        <w:t xml:space="preserve"> issue tracking database tagged as “tasks” and set for milestone “Iteration 1”</w:t>
-      </w:r>
-    </w:p>
-    <w:p/>
-    <w:p/>
-    <w:p/>
-    <w:p>
-      <w:pPr>
-        <w:rPr>
-          <w:b/>
-          <w:bCs/>
-        </w:rPr>
-      </w:pPr>
-    </w:p>
-    <w:p>
-      <w:pPr>
-        <w:rPr>
-          <w:b/>
-          <w:bCs/>
-        </w:rPr>
-      </w:pPr>
-    </w:p>
-    <w:p/>
+    <w:p>
+      <w:pPr>
+        <w:rPr>
+          <w:rFonts w:cstheme="minorHAnsi"/>
+        </w:rPr>
+      </w:pPr>
+    </w:p>
+    <w:p>
+      <w:pPr>
+        <w:rPr>
+          <w:rFonts w:cstheme="minorHAnsi"/>
+        </w:rPr>
+      </w:pPr>
+      <w:r>
+        <w:rPr>
+          <w:rFonts w:cstheme="minorHAnsi"/>
+        </w:rPr>
+        <w:t>Work breakdown for this will be in github issue tracking database tagged as “tasks” and set for milestone “Iteration 1”</w:t>
+      </w:r>
+    </w:p>
+    <w:p>
+      <w:pPr>
+        <w:rPr>
+          <w:rFonts w:cstheme="minorHAnsi"/>
+        </w:rPr>
+      </w:pPr>
+    </w:p>
+    <w:p>
+      <w:pPr>
+        <w:rPr>
+          <w:rFonts w:cstheme="minorHAnsi"/>
+        </w:rPr>
+      </w:pPr>
+    </w:p>
+    <w:p>
+      <w:pPr>
+        <w:rPr>
+          <w:rFonts w:cstheme="minorHAnsi"/>
+        </w:rPr>
+      </w:pPr>
+    </w:p>
+    <w:p>
+      <w:pPr>
+        <w:rPr>
+          <w:rFonts w:cstheme="minorHAnsi"/>
+          <w:b/>
+          <w:bCs/>
+        </w:rPr>
+      </w:pPr>
+    </w:p>
+    <w:p>
+      <w:pPr>
+        <w:rPr>
+          <w:rFonts w:cstheme="minorHAnsi"/>
+          <w:b/>
+          <w:bCs/>
+        </w:rPr>
+      </w:pPr>
+    </w:p>
+    <w:p>
+      <w:pPr>
+        <w:rPr>
+          <w:rFonts w:cstheme="minorHAnsi"/>
+        </w:rPr>
+      </w:pPr>
+    </w:p>
     <w:sectPr>
       <w:pgSz w:w="12240" w:h="15840"/>
       <w:pgMar w:top="1440" w:right="1440" w:bottom="1440" w:left="1440" w:header="720" w:footer="720" w:gutter="0"/>
@@ -1464,7 +1322,7 @@
 </file>
 
 <file path=word/numbering.xml><?xml version="1.0" encoding="utf-8"?>
-<w:numbering xmlns:wpc="http://schemas.microsoft.com/office/word/2010/wordprocessingCanvas" xmlns:cx="http://schemas.microsoft.com/office/drawing/2014/chartex" xmlns:cx1="http://schemas.microsoft.com/office/drawing/2015/9/8/chartex" xmlns:cx2="http://schemas.microsoft.com/office/drawing/2015/10/21/chartex" xmlns:cx3="http://schemas.microsoft.com/office/drawing/2016/5/9/chartex" xmlns:cx4="http://schemas.microsoft.com/office/drawing/2016/5/10/chartex" xmlns:cx5="http://schemas.microsoft.com/office/drawing/2016/5/11/chartex" xmlns:cx6="http://schemas.microsoft.com/office/drawing/2016/5/12/chartex" xmlns:cx7="http://schemas.microsoft.com/office/drawing/2016/5/13/chartex" xmlns:cx8="http://schemas.microsoft.com/office/drawing/2016/5/14/chartex" xmlns:mc="http://schemas.openxmlformats.org/markup-compatibility/2006" xmlns:aink="http://schemas.microsoft.com/office/drawing/2016/ink" xmlns:am3d="http://schemas.microsoft.com/office/drawing/2017/model3d" xmlns:o="urn:schemas-microsoft-com:office:office" xmlns:oel="http://schemas.microsoft.com/office/2019/extlst" xmlns:r="http://schemas.openxmlformats.org/officeDocument/2006/relationships" xmlns:m="http://schemas.openxmlformats.org/officeDocument/2006/math" xmlns:v="urn:schemas-microsoft-com:vml" xmlns:wp14="http://schemas.microsoft.com/office/word/2010/wordprocessingDrawing" xmlns:wp="http://schemas.openxmlformats.org/drawingml/2006/wordprocessingDrawing" xmlns:w10="urn:schemas-microsoft-com:office:word" xmlns:w="http://schemas.openxmlformats.org/wordprocessingml/2006/main" xmlns:w14="http://schemas.microsoft.com/office/word/2010/wordml" xmlns:w15="http://schemas.microsoft.com/office/word/2012/wordml" xmlns:w16cex="http://schemas.microsoft.com/office/word/2018/wordml/cex" xmlns:w16cid="http://schemas.microsoft.com/office/word/2016/wordml/cid" xmlns:w16="http://schemas.microsoft.com/office/word/2018/wordml" xmlns:w16sdtdh="http://schemas.microsoft.com/office/word/2020/wordml/sdtdatahash" xmlns:w16se="http://schemas.microsoft.com/office/word/2015/wordml/symex" xmlns:wpg="http://schemas.microsoft.com/office/word/2010/wordprocessingGroup" xmlns:wpi="http://schemas.microsoft.com/office/word/2010/wordprocessingInk" xmlns:wne="http://schemas.microsoft.com/office/word/2006/wordml" xmlns:wps="http://schemas.microsoft.com/office/word/2010/wordprocessingShape" mc:Ignorable="w14 w15 w16se w16cid w16 w16cex w16sdtdh wp14">
+<w:numbering xmlns:wpc="http://schemas.microsoft.com/office/word/2010/wordprocessingCanvas" xmlns:cx="http://schemas.microsoft.com/office/drawing/2014/chartex" xmlns:cx1="http://schemas.microsoft.com/office/drawing/2015/9/8/chartex" xmlns:cx2="http://schemas.microsoft.com/office/drawing/2015/10/21/chartex" xmlns:cx3="http://schemas.microsoft.com/office/drawing/2016/5/9/chartex" xmlns:cx4="http://schemas.microsoft.com/office/drawing/2016/5/10/chartex" xmlns:cx5="http://schemas.microsoft.com/office/drawing/2016/5/11/chartex" xmlns:cx6="http://schemas.microsoft.com/office/drawing/2016/5/12/chartex" xmlns:cx7="http://schemas.microsoft.com/office/drawing/2016/5/13/chartex" xmlns:cx8="http://schemas.microsoft.com/office/drawing/2016/5/14/chartex" xmlns:mc="http://schemas.openxmlformats.org/markup-compatibility/2006" xmlns:aink="http://schemas.microsoft.com/office/drawing/2016/ink" xmlns:am3d="http://schemas.microsoft.com/office/drawing/2017/model3d" xmlns:o="urn:schemas-microsoft-com:office:office" xmlns:oel="http://schemas.microsoft.com/office/2019/extlst" xmlns:r="http://schemas.openxmlformats.org/officeDocument/2006/relationships" xmlns:m="http://schemas.openxmlformats.org/officeDocument/2006/math" xmlns:v="urn:schemas-microsoft-com:vml" xmlns:wp14="http://schemas.microsoft.com/office/word/2010/wordprocessingDrawing" xmlns:wp="http://schemas.openxmlformats.org/drawingml/2006/wordprocessingDrawing" xmlns:w10="urn:schemas-microsoft-com:office:word" xmlns:w="http://schemas.openxmlformats.org/wordprocessingml/2006/main" xmlns:w14="http://schemas.microsoft.com/office/word/2010/wordml" xmlns:w15="http://schemas.microsoft.com/office/word/2012/wordml" xmlns:w16cex="http://schemas.microsoft.com/office/word/2018/wordml/cex" xmlns:w16cid="http://schemas.microsoft.com/office/word/2016/wordml/cid" xmlns:w16="http://schemas.microsoft.com/office/word/2018/wordml" xmlns:w16du="http://schemas.microsoft.com/office/word/2023/wordml/word16du" xmlns:w16sdtdh="http://schemas.microsoft.com/office/word/2020/wordml/sdtdatahash" xmlns:w16se="http://schemas.microsoft.com/office/word/2015/wordml/symex" xmlns:wpg="http://schemas.microsoft.com/office/word/2010/wordprocessingGroup" xmlns:wpi="http://schemas.microsoft.com/office/word/2010/wordprocessingInk" xmlns:wne="http://schemas.microsoft.com/office/word/2006/wordml" xmlns:wps="http://schemas.microsoft.com/office/word/2010/wordprocessingShape" mc:Ignorable="w14 w15 w16se w16cid w16 w16cex w16sdtdh w16du wp14">
   <w:abstractNum w:abstractNumId="0" w15:restartNumberingAfterBreak="0">
     <w:nsid w:val="17FD0C6D"/>
     <w:multiLevelType w:val="hybridMultilevel"/>
@@ -1914,7 +1772,7 @@
 </file>
 
 <file path=word/styles.xml><?xml version="1.0" encoding="utf-8"?>
-<w:styles xmlns:mc="http://schemas.openxmlformats.org/markup-compatibility/2006" xmlns:r="http://schemas.openxmlformats.org/officeDocument/2006/relationships" xmlns:w="http://schemas.openxmlformats.org/wordprocessingml/2006/main" xmlns:w14="http://schemas.microsoft.com/office/word/2010/wordml" xmlns:w15="http://schemas.microsoft.com/office/word/2012/wordml" xmlns:w16cex="http://schemas.microsoft.com/office/word/2018/wordml/cex" xmlns:w16cid="http://schemas.microsoft.com/office/word/2016/wordml/cid" xmlns:w16="http://schemas.microsoft.com/office/word/2018/wordml" xmlns:w16sdtdh="http://schemas.microsoft.com/office/word/2020/wordml/sdtdatahash" xmlns:w16se="http://schemas.microsoft.com/office/word/2015/wordml/symex" mc:Ignorable="w14 w15 w16se w16cid w16 w16cex w16sdtdh">
+<w:styles xmlns:mc="http://schemas.openxmlformats.org/markup-compatibility/2006" xmlns:r="http://schemas.openxmlformats.org/officeDocument/2006/relationships" xmlns:w="http://schemas.openxmlformats.org/wordprocessingml/2006/main" xmlns:w14="http://schemas.microsoft.com/office/word/2010/wordml" xmlns:w15="http://schemas.microsoft.com/office/word/2012/wordml" xmlns:w16cex="http://schemas.microsoft.com/office/word/2018/wordml/cex" xmlns:w16cid="http://schemas.microsoft.com/office/word/2016/wordml/cid" xmlns:w16="http://schemas.microsoft.com/office/word/2018/wordml" xmlns:w16du="http://schemas.microsoft.com/office/word/2023/wordml/word16du" xmlns:w16sdtdh="http://schemas.microsoft.com/office/word/2020/wordml/sdtdatahash" xmlns:w16se="http://schemas.microsoft.com/office/word/2015/wordml/symex" mc:Ignorable="w14 w15 w16se w16cid w16 w16cex w16sdtdh w16du">
   <w:docDefaults>
     <w:rPrDefault>
       <w:rPr>
@@ -2348,6 +2206,11 @@
       <w:contextualSpacing/>
     </w:pPr>
   </w:style>
+  <w:style w:type="character" w:customStyle="1" w:styleId="apple-converted-space">
+    <w:name w:val="apple-converted-space"/>
+    <w:basedOn w:val="DefaultParagraphFont"/>
+    <w:rsid w:val="00704B55"/>
+  </w:style>
 </w:styles>
 </file>
 

</xml_diff>

<commit_message>
Commit updated Project Writeup
</commit_message>
<xml_diff>
--- a/Documents/Iteration 0/CS6920 Project Writeup v3.docx
+++ b/Documents/Iteration 0/CS6920 Project Writeup v3.docx
@@ -224,6 +224,24 @@
           <w:kern w:val="0"/>
         </w:rPr>
         <w:t>That includes a text description and image that would be used for a print advertisement.</w:t>
+      </w:r>
+    </w:p>
+    <w:p>
+      <w:pPr>
+        <w:autoSpaceDE w:val="0"/>
+        <w:autoSpaceDN w:val="0"/>
+        <w:adjustRightInd w:val="0"/>
+        <w:rPr>
+          <w:rFonts w:cstheme="minorHAnsi"/>
+          <w:kern w:val="0"/>
+        </w:rPr>
+      </w:pPr>
+      <w:r>
+        <w:rPr>
+          <w:rFonts w:cstheme="minorHAnsi"/>
+          <w:kern w:val="0"/>
+        </w:rPr>
+        <w:t>Recommend right click and “Open Folder in Fire Explorer” as Visual Studio default viewers don’t work well on MSWord and other non-code files.</w:t>
       </w:r>
     </w:p>
     <w:p>
@@ -448,6 +466,7 @@
           <w:rFonts w:cstheme="minorHAnsi"/>
           <w:kern w:val="0"/>
         </w:rPr>
+        <w:lastRenderedPageBreak/>
         <w:t>Ability to limit what websites students can visit.</w:t>
       </w:r>
     </w:p>
@@ -494,7 +513,6 @@
           <w:rFonts w:cstheme="minorHAnsi"/>
           <w:kern w:val="0"/>
         </w:rPr>
-        <w:lastRenderedPageBreak/>
         <w:t>Ability to central manage configuration</w:t>
       </w:r>
     </w:p>
@@ -1177,7 +1195,6 @@
           <w:b/>
           <w:bCs/>
         </w:rPr>
-        <w:lastRenderedPageBreak/>
         <w:t>Goals for Iteration 1</w:t>
       </w:r>
     </w:p>
@@ -1264,6 +1281,277 @@
         </w:rPr>
         <w:t>Work breakdown for this will be in github issue tracking database tagged as “tasks” and set for milestone “Iteration 1”</w:t>
       </w:r>
+      <w:r>
+        <w:rPr>
+          <w:rFonts w:cstheme="minorHAnsi"/>
+        </w:rPr>
+        <w:t>. Tasks done during this phase are closed and marked with milestone “Iteration 0”.</w:t>
+      </w:r>
+    </w:p>
+    <w:p>
+      <w:pPr>
+        <w:rPr>
+          <w:rFonts w:cstheme="minorHAnsi"/>
+        </w:rPr>
+      </w:pPr>
+    </w:p>
+    <w:p>
+      <w:pPr>
+        <w:rPr>
+          <w:rFonts w:cstheme="minorHAnsi"/>
+        </w:rPr>
+      </w:pPr>
+      <w:r>
+        <w:rPr>
+          <w:rFonts w:cstheme="minorHAnsi"/>
+        </w:rPr>
+        <w:t>List of tasks from issues log included here for convenience:</w:t>
+      </w:r>
+    </w:p>
+    <w:p>
+      <w:r>
+        <w:t>Jim</w:t>
+      </w:r>
+    </w:p>
+    <w:p>
+      <w:pPr>
+        <w:ind w:left="720"/>
+      </w:pPr>
+      <w:r>
+        <w:t>Feature 1 – Menu bar</w:t>
+      </w:r>
+    </w:p>
+    <w:p>
+      <w:pPr>
+        <w:ind w:left="720"/>
+      </w:pPr>
+      <w:r>
+        <w:t>Feature 1 – Tool (button) bar</w:t>
+      </w:r>
+    </w:p>
+    <w:p>
+      <w:pPr>
+        <w:ind w:left="720"/>
+      </w:pPr>
+      <w:r>
+        <w:t>Feature 1 – Working Forward, Back, Reload Button</w:t>
+      </w:r>
+    </w:p>
+    <w:p>
+      <w:pPr>
+        <w:ind w:left="720"/>
+      </w:pPr>
+      <w:r>
+        <w:t>Feature 1 – Working Create Tab button</w:t>
+      </w:r>
+    </w:p>
+    <w:p>
+      <w:pPr>
+        <w:ind w:left="720"/>
+      </w:pPr>
+      <w:r>
+        <w:t>Feature 1 – Working URL bar (to go to a site)</w:t>
+      </w:r>
+    </w:p>
+    <w:p>
+      <w:pPr>
+        <w:ind w:left="720"/>
+      </w:pPr>
+      <w:r>
+        <w:t>Feature 4 – GUI Placeholder for “Teacher Mode”</w:t>
+      </w:r>
+    </w:p>
+    <w:p>
+      <w:pPr>
+        <w:ind w:left="720"/>
+      </w:pPr>
+      <w:r>
+        <w:t>Feature 1 – Working Browser window</w:t>
+      </w:r>
+    </w:p>
+    <w:p>
+      <w:pPr>
+        <w:ind w:left="720"/>
+      </w:pPr>
+      <w:r>
+        <w:t>Feature 1 – Tab bar with close buttons</w:t>
+      </w:r>
+    </w:p>
+    <w:p>
+      <w:pPr>
+        <w:ind w:left="720"/>
+      </w:pPr>
+      <w:r>
+        <w:t>Technical – Set up project for Unit testing</w:t>
+      </w:r>
+    </w:p>
+    <w:p>
+      <w:pPr>
+        <w:ind w:left="720"/>
+      </w:pPr>
+      <w:r>
+        <w:t>Technical – Add JSON Library</w:t>
+      </w:r>
+    </w:p>
+    <w:p>
+      <w:pPr>
+        <w:ind w:left="720"/>
+      </w:pPr>
+      <w:r>
+        <w:t>Feature 4 – Add Create test object model (group)</w:t>
+      </w:r>
+    </w:p>
+    <w:p>
+      <w:r>
+        <w:t>Davide</w:t>
+      </w:r>
+    </w:p>
+    <w:p>
+      <w:pPr>
+        <w:ind w:left="720"/>
+      </w:pPr>
+      <w:r>
+        <w:t>Feature 4 – Create Object Serializer</w:t>
+      </w:r>
+    </w:p>
+    <w:p>
+      <w:pPr>
+        <w:ind w:left="720"/>
+      </w:pPr>
+      <w:r>
+        <w:t>Feature 4 – Create Object Deserializer</w:t>
+      </w:r>
+    </w:p>
+    <w:p>
+      <w:pPr>
+        <w:ind w:left="720"/>
+      </w:pPr>
+      <w:r>
+        <w:t>Feature 4 – Create REST get call (Read)</w:t>
+      </w:r>
+    </w:p>
+    <w:p>
+      <w:pPr>
+        <w:ind w:left="720"/>
+      </w:pPr>
+      <w:r>
+        <w:t>Feature 4 – Create REST post call (Create)</w:t>
+      </w:r>
+    </w:p>
+    <w:p>
+      <w:pPr>
+        <w:ind w:left="720"/>
+      </w:pPr>
+      <w:r>
+        <w:t>Feature 4 – Create REST patch call (Modify)</w:t>
+      </w:r>
+    </w:p>
+    <w:p>
+      <w:pPr>
+        <w:ind w:left="720"/>
+      </w:pPr>
+      <w:r>
+        <w:t>Feature 4 – Create REST delete call (Delete)</w:t>
+      </w:r>
+    </w:p>
+    <w:p>
+      <w:pPr>
+        <w:ind w:left="720"/>
+      </w:pPr>
+      <w:r>
+        <w:t>Feature 4 – Create DAL to abstract remote object management</w:t>
+      </w:r>
+    </w:p>
+    <w:p>
+      <w:pPr>
+        <w:ind w:left="720"/>
+      </w:pPr>
+      <w:r>
+        <w:t>Feature 4 – Secure Hosting service(s)</w:t>
+      </w:r>
+    </w:p>
+    <w:p>
+      <w:pPr>
+        <w:ind w:left="720"/>
+      </w:pPr>
+      <w:r>
+        <w:t>Feature 4 – Configure Hosting service to support Python Flask</w:t>
+      </w:r>
+    </w:p>
+    <w:p>
+      <w:pPr>
+        <w:ind w:left="720"/>
+      </w:pPr>
+      <w:r>
+        <w:t>Feature 4 – Setup MySQL backend for use by Python Flask services</w:t>
+      </w:r>
+    </w:p>
+    <w:p>
+      <w:r>
+        <w:t>Rob</w:t>
+      </w:r>
+    </w:p>
+    <w:p>
+      <w:r>
+        <w:tab/>
+        <w:t>Feature 4 – Setup Flask</w:t>
+      </w:r>
+    </w:p>
+    <w:p>
+      <w:r>
+        <w:tab/>
+        <w:t>Feature 4 – Load additional Modules required for REST API</w:t>
+      </w:r>
+    </w:p>
+    <w:p>
+      <w:r>
+        <w:tab/>
+        <w:t>Feature 4 – Load additional Modules required for MySQL communication</w:t>
+      </w:r>
+    </w:p>
+    <w:p>
+      <w:r>
+        <w:tab/>
+        <w:t>Feature 4 – Create MySQL database table(s) for test Object</w:t>
+      </w:r>
+    </w:p>
+    <w:p>
+      <w:r>
+        <w:tab/>
+        <w:t>Feature 4 – REST endpoint to read JSON object</w:t>
+      </w:r>
+    </w:p>
+    <w:p>
+      <w:r>
+        <w:lastRenderedPageBreak/>
+        <w:tab/>
+        <w:t>Feature 4 – REST endpoint to create JSON object</w:t>
+      </w:r>
+    </w:p>
+    <w:p>
+      <w:r>
+        <w:tab/>
+        <w:t>Feature 4 - REST endpoint to modify JSON object</w:t>
+      </w:r>
+    </w:p>
+    <w:p>
+      <w:r>
+        <w:tab/>
+        <w:t>Feature 4 - REST endpoint to delete JSON object</w:t>
+      </w:r>
+    </w:p>
+    <w:p>
+      <w:r>
+        <w:tab/>
+        <w:t>Feature 4 - Testing framework for python</w:t>
+      </w:r>
+    </w:p>
+    <w:p>
+      <w:pPr>
+        <w:rPr>
+          <w:rFonts w:cstheme="minorHAnsi"/>
+        </w:rPr>
+      </w:pPr>
     </w:p>
     <w:p>
       <w:pPr>

</xml_diff>